<commit_message>
add header of SRS
</commit_message>
<xml_diff>
--- a/SRS Online Calculator Units 1.docx
+++ b/SRS Online Calculator Units 1.docx
@@ -280,21 +280,1242 @@
       <w:bookmarkStart w:id="0" w:name="_Toc506459136"/>
       <w:bookmarkStart w:id="1" w:name="_Toc506458770"/>
     </w:p>
+    <w:p>
+      <w:pPr>
+        <w:pStyle w:val="Heading1"/>
+        <w:rPr>
+          <w:rFonts w:eastAsia="Times"/>
+        </w:rPr>
+      </w:pPr>
+    </w:p>
+    <w:p>
+      <w:pPr>
+        <w:pStyle w:val="Heading1"/>
+        <w:rPr>
+          <w:rFonts w:eastAsia="Times"/>
+        </w:rPr>
+      </w:pPr>
+    </w:p>
+    <w:p>
+      <w:pPr>
+        <w:pStyle w:val="Heading1"/>
+        <w:rPr>
+          <w:rFonts w:eastAsia="Times"/>
+        </w:rPr>
+      </w:pPr>
+      <w:r>
+        <w:rPr>
+          <w:rFonts w:eastAsia="Times"/>
+        </w:rPr>
+        <w:t>Document Approval</w:t>
+      </w:r>
+    </w:p>
+    <w:p>
+      <w:pPr>
+        <w:rPr>
+          <w:rFonts w:eastAsia="Times"/>
+        </w:rPr>
+      </w:pPr>
+    </w:p>
+    <w:p>
+      <w:r>
+        <w:t>The following Software Requirements Specification has been accepted and approved by the following:</w:t>
+      </w:r>
+    </w:p>
+    <w:tbl>
+      <w:tblPr>
+        <w:tblW w:w="9450" w:type="dxa"/>
+        <w:tblInd w:w="108" w:type="dxa"/>
+        <w:tblBorders>
+          <w:top w:val="single" w:sz="4" w:space="0" w:color="auto"/>
+          <w:left w:val="single" w:sz="4" w:space="0" w:color="auto"/>
+          <w:bottom w:val="single" w:sz="4" w:space="0" w:color="auto"/>
+          <w:right w:val="single" w:sz="4" w:space="0" w:color="auto"/>
+          <w:insideH w:val="single" w:sz="4" w:space="0" w:color="auto"/>
+          <w:insideV w:val="single" w:sz="4" w:space="0" w:color="auto"/>
+        </w:tblBorders>
+        <w:tblLook w:val="04A0" w:firstRow="1" w:lastRow="0" w:firstColumn="1" w:lastColumn="0" w:noHBand="0" w:noVBand="1"/>
+      </w:tblPr>
+      <w:tblGrid>
+        <w:gridCol w:w="2394"/>
+        <w:gridCol w:w="2394"/>
+        <w:gridCol w:w="2394"/>
+        <w:gridCol w:w="2268"/>
+      </w:tblGrid>
+      <w:tr>
+        <w:tc>
+          <w:tcPr>
+            <w:tcW w:w="2394" w:type="dxa"/>
+            <w:tcBorders>
+              <w:top w:val="nil"/>
+              <w:left w:val="nil"/>
+              <w:bottom w:val="single" w:sz="4" w:space="0" w:color="auto"/>
+              <w:right w:val="nil"/>
+            </w:tcBorders>
+            <w:hideMark/>
+          </w:tcPr>
+          <w:p>
+            <w:pPr>
+              <w:tabs>
+                <w:tab w:val="left" w:pos="180"/>
+                <w:tab w:val="left" w:pos="360"/>
+                <w:tab w:val="left" w:pos="720"/>
+                <w:tab w:val="left" w:pos="2880"/>
+                <w:tab w:val="left" w:pos="5760"/>
+              </w:tabs>
+              <w:jc w:val="center"/>
+              <w:rPr>
+                <w:rFonts w:cs="Times New Roman"/>
+                <w:b/>
+                <w:sz w:val="24"/>
+              </w:rPr>
+            </w:pPr>
+            <w:r>
+              <w:rPr>
+                <w:b/>
+              </w:rPr>
+              <w:t>Signature</w:t>
+            </w:r>
+          </w:p>
+        </w:tc>
+        <w:tc>
+          <w:tcPr>
+            <w:tcW w:w="2394" w:type="dxa"/>
+            <w:tcBorders>
+              <w:top w:val="nil"/>
+              <w:left w:val="nil"/>
+              <w:bottom w:val="single" w:sz="4" w:space="0" w:color="auto"/>
+              <w:right w:val="nil"/>
+            </w:tcBorders>
+            <w:hideMark/>
+          </w:tcPr>
+          <w:p>
+            <w:pPr>
+              <w:tabs>
+                <w:tab w:val="left" w:pos="180"/>
+                <w:tab w:val="left" w:pos="360"/>
+                <w:tab w:val="left" w:pos="720"/>
+                <w:tab w:val="left" w:pos="2880"/>
+                <w:tab w:val="left" w:pos="5760"/>
+              </w:tabs>
+              <w:jc w:val="center"/>
+              <w:rPr>
+                <w:rFonts w:cs="Times New Roman"/>
+                <w:b/>
+                <w:sz w:val="24"/>
+              </w:rPr>
+            </w:pPr>
+            <w:r>
+              <w:rPr>
+                <w:b/>
+              </w:rPr>
+              <w:t>Printed Name</w:t>
+            </w:r>
+          </w:p>
+        </w:tc>
+        <w:tc>
+          <w:tcPr>
+            <w:tcW w:w="2394" w:type="dxa"/>
+            <w:tcBorders>
+              <w:top w:val="nil"/>
+              <w:left w:val="nil"/>
+              <w:bottom w:val="single" w:sz="4" w:space="0" w:color="auto"/>
+              <w:right w:val="nil"/>
+            </w:tcBorders>
+            <w:hideMark/>
+          </w:tcPr>
+          <w:p>
+            <w:pPr>
+              <w:tabs>
+                <w:tab w:val="left" w:pos="180"/>
+                <w:tab w:val="left" w:pos="360"/>
+                <w:tab w:val="left" w:pos="720"/>
+                <w:tab w:val="left" w:pos="2880"/>
+                <w:tab w:val="left" w:pos="5760"/>
+              </w:tabs>
+              <w:jc w:val="center"/>
+              <w:rPr>
+                <w:rFonts w:cs="Times New Roman"/>
+                <w:b/>
+                <w:sz w:val="24"/>
+              </w:rPr>
+            </w:pPr>
+            <w:r>
+              <w:rPr>
+                <w:b/>
+              </w:rPr>
+              <w:t>Title</w:t>
+            </w:r>
+          </w:p>
+        </w:tc>
+        <w:tc>
+          <w:tcPr>
+            <w:tcW w:w="2268" w:type="dxa"/>
+            <w:tcBorders>
+              <w:top w:val="nil"/>
+              <w:left w:val="nil"/>
+              <w:bottom w:val="single" w:sz="4" w:space="0" w:color="auto"/>
+              <w:right w:val="nil"/>
+            </w:tcBorders>
+            <w:hideMark/>
+          </w:tcPr>
+          <w:p>
+            <w:pPr>
+              <w:tabs>
+                <w:tab w:val="left" w:pos="180"/>
+                <w:tab w:val="left" w:pos="360"/>
+                <w:tab w:val="left" w:pos="720"/>
+                <w:tab w:val="left" w:pos="2880"/>
+                <w:tab w:val="left" w:pos="5760"/>
+              </w:tabs>
+              <w:jc w:val="center"/>
+              <w:rPr>
+                <w:rFonts w:cs="Times New Roman"/>
+                <w:b/>
+                <w:sz w:val="24"/>
+              </w:rPr>
+            </w:pPr>
+            <w:r>
+              <w:rPr>
+                <w:b/>
+              </w:rPr>
+              <w:t>Date</w:t>
+            </w:r>
+          </w:p>
+        </w:tc>
+      </w:tr>
+      <w:tr>
+        <w:tc>
+          <w:tcPr>
+            <w:tcW w:w="2394" w:type="dxa"/>
+            <w:tcBorders>
+              <w:top w:val="single" w:sz="4" w:space="0" w:color="auto"/>
+              <w:left w:val="single" w:sz="4" w:space="0" w:color="auto"/>
+              <w:bottom w:val="single" w:sz="4" w:space="0" w:color="auto"/>
+              <w:right w:val="single" w:sz="4" w:space="0" w:color="auto"/>
+            </w:tcBorders>
+          </w:tcPr>
+          <w:p>
+            <w:pPr>
+              <w:tabs>
+                <w:tab w:val="left" w:pos="180"/>
+                <w:tab w:val="left" w:pos="360"/>
+                <w:tab w:val="left" w:pos="720"/>
+                <w:tab w:val="left" w:pos="2880"/>
+                <w:tab w:val="left" w:pos="5760"/>
+              </w:tabs>
+              <w:rPr>
+                <w:rFonts w:cs="Times New Roman"/>
+                <w:sz w:val="32"/>
+              </w:rPr>
+            </w:pPr>
+          </w:p>
+        </w:tc>
+        <w:tc>
+          <w:tcPr>
+            <w:tcW w:w="2394" w:type="dxa"/>
+            <w:tcBorders>
+              <w:top w:val="single" w:sz="4" w:space="0" w:color="auto"/>
+              <w:left w:val="single" w:sz="4" w:space="0" w:color="auto"/>
+              <w:bottom w:val="single" w:sz="4" w:space="0" w:color="auto"/>
+              <w:right w:val="single" w:sz="4" w:space="0" w:color="auto"/>
+            </w:tcBorders>
+            <w:vAlign w:val="bottom"/>
+            <w:hideMark/>
+          </w:tcPr>
+          <w:p>
+            <w:pPr>
+              <w:tabs>
+                <w:tab w:val="left" w:pos="180"/>
+                <w:tab w:val="left" w:pos="360"/>
+                <w:tab w:val="left" w:pos="720"/>
+                <w:tab w:val="left" w:pos="2880"/>
+                <w:tab w:val="left" w:pos="5760"/>
+              </w:tabs>
+              <w:rPr>
+                <w:rFonts w:cs="Times New Roman"/>
+                <w:sz w:val="24"/>
+              </w:rPr>
+            </w:pPr>
+            <w:r>
+              <w:t xml:space="preserve">      </w:t>
+            </w:r>
+            <w:proofErr w:type="spellStart"/>
+            <w:r>
+              <w:t>Lyuben</w:t>
+            </w:r>
+            <w:proofErr w:type="spellEnd"/>
+            <w:r>
+              <w:t xml:space="preserve"> </w:t>
+            </w:r>
+            <w:proofErr w:type="spellStart"/>
+            <w:r>
+              <w:t>Klisurov</w:t>
+            </w:r>
+            <w:proofErr w:type="spellEnd"/>
+          </w:p>
+        </w:tc>
+        <w:tc>
+          <w:tcPr>
+            <w:tcW w:w="2394" w:type="dxa"/>
+            <w:tcBorders>
+              <w:top w:val="single" w:sz="4" w:space="0" w:color="auto"/>
+              <w:left w:val="single" w:sz="4" w:space="0" w:color="auto"/>
+              <w:bottom w:val="single" w:sz="4" w:space="0" w:color="auto"/>
+              <w:right w:val="single" w:sz="4" w:space="0" w:color="auto"/>
+            </w:tcBorders>
+            <w:vAlign w:val="bottom"/>
+            <w:hideMark/>
+          </w:tcPr>
+          <w:p>
+            <w:pPr>
+              <w:tabs>
+                <w:tab w:val="left" w:pos="180"/>
+                <w:tab w:val="left" w:pos="360"/>
+                <w:tab w:val="left" w:pos="720"/>
+                <w:tab w:val="left" w:pos="2880"/>
+                <w:tab w:val="left" w:pos="5760"/>
+              </w:tabs>
+              <w:rPr>
+                <w:rFonts w:cs="Times New Roman"/>
+                <w:sz w:val="24"/>
+              </w:rPr>
+            </w:pPr>
+            <w:r>
+              <w:t>Lead Software Eng.</w:t>
+            </w:r>
+          </w:p>
+        </w:tc>
+        <w:tc>
+          <w:tcPr>
+            <w:tcW w:w="2268" w:type="dxa"/>
+            <w:tcBorders>
+              <w:top w:val="single" w:sz="4" w:space="0" w:color="auto"/>
+              <w:left w:val="single" w:sz="4" w:space="0" w:color="auto"/>
+              <w:bottom w:val="single" w:sz="4" w:space="0" w:color="auto"/>
+              <w:right w:val="single" w:sz="4" w:space="0" w:color="auto"/>
+            </w:tcBorders>
+          </w:tcPr>
+          <w:p>
+            <w:pPr>
+              <w:tabs>
+                <w:tab w:val="left" w:pos="180"/>
+                <w:tab w:val="left" w:pos="360"/>
+                <w:tab w:val="left" w:pos="720"/>
+                <w:tab w:val="left" w:pos="2880"/>
+                <w:tab w:val="left" w:pos="5760"/>
+              </w:tabs>
+              <w:rPr>
+                <w:rFonts w:cs="Times New Roman"/>
+                <w:sz w:val="32"/>
+              </w:rPr>
+            </w:pPr>
+            <w:r>
+              <w:rPr>
+                <w:rFonts w:cs="Times New Roman"/>
+                <w:sz w:val="32"/>
+              </w:rPr>
+              <w:t xml:space="preserve">     11.09.2015</w:t>
+            </w:r>
+          </w:p>
+        </w:tc>
+      </w:tr>
+      <w:tr>
+        <w:tc>
+          <w:tcPr>
+            <w:tcW w:w="2394" w:type="dxa"/>
+            <w:tcBorders>
+              <w:top w:val="single" w:sz="4" w:space="0" w:color="auto"/>
+              <w:left w:val="single" w:sz="4" w:space="0" w:color="auto"/>
+              <w:bottom w:val="single" w:sz="4" w:space="0" w:color="auto"/>
+              <w:right w:val="single" w:sz="4" w:space="0" w:color="auto"/>
+            </w:tcBorders>
+          </w:tcPr>
+          <w:p>
+            <w:pPr>
+              <w:tabs>
+                <w:tab w:val="left" w:pos="180"/>
+                <w:tab w:val="left" w:pos="360"/>
+                <w:tab w:val="left" w:pos="720"/>
+                <w:tab w:val="left" w:pos="2880"/>
+                <w:tab w:val="left" w:pos="5760"/>
+              </w:tabs>
+              <w:rPr>
+                <w:rFonts w:cs="Times New Roman"/>
+                <w:sz w:val="32"/>
+              </w:rPr>
+            </w:pPr>
+          </w:p>
+        </w:tc>
+        <w:tc>
+          <w:tcPr>
+            <w:tcW w:w="2394" w:type="dxa"/>
+            <w:tcBorders>
+              <w:top w:val="single" w:sz="4" w:space="0" w:color="auto"/>
+              <w:left w:val="single" w:sz="4" w:space="0" w:color="auto"/>
+              <w:bottom w:val="single" w:sz="4" w:space="0" w:color="auto"/>
+              <w:right w:val="single" w:sz="4" w:space="0" w:color="auto"/>
+            </w:tcBorders>
+            <w:vAlign w:val="bottom"/>
+            <w:hideMark/>
+          </w:tcPr>
+          <w:p>
+            <w:pPr>
+              <w:tabs>
+                <w:tab w:val="left" w:pos="180"/>
+                <w:tab w:val="left" w:pos="360"/>
+                <w:tab w:val="left" w:pos="720"/>
+                <w:tab w:val="left" w:pos="2880"/>
+                <w:tab w:val="left" w:pos="5760"/>
+              </w:tabs>
+              <w:rPr>
+                <w:rFonts w:cs="Times New Roman"/>
+                <w:sz w:val="24"/>
+              </w:rPr>
+            </w:pPr>
+          </w:p>
+        </w:tc>
+        <w:tc>
+          <w:tcPr>
+            <w:tcW w:w="2394" w:type="dxa"/>
+            <w:tcBorders>
+              <w:top w:val="single" w:sz="4" w:space="0" w:color="auto"/>
+              <w:left w:val="single" w:sz="4" w:space="0" w:color="auto"/>
+              <w:bottom w:val="single" w:sz="4" w:space="0" w:color="auto"/>
+              <w:right w:val="single" w:sz="4" w:space="0" w:color="auto"/>
+            </w:tcBorders>
+            <w:vAlign w:val="bottom"/>
+            <w:hideMark/>
+          </w:tcPr>
+          <w:p>
+            <w:pPr>
+              <w:tabs>
+                <w:tab w:val="left" w:pos="180"/>
+                <w:tab w:val="left" w:pos="360"/>
+                <w:tab w:val="left" w:pos="720"/>
+                <w:tab w:val="left" w:pos="2880"/>
+                <w:tab w:val="left" w:pos="5760"/>
+              </w:tabs>
+              <w:rPr>
+                <w:rFonts w:cs="Times New Roman"/>
+                <w:sz w:val="24"/>
+              </w:rPr>
+            </w:pPr>
+          </w:p>
+        </w:tc>
+        <w:tc>
+          <w:tcPr>
+            <w:tcW w:w="2268" w:type="dxa"/>
+            <w:tcBorders>
+              <w:top w:val="single" w:sz="4" w:space="0" w:color="auto"/>
+              <w:left w:val="single" w:sz="4" w:space="0" w:color="auto"/>
+              <w:bottom w:val="single" w:sz="4" w:space="0" w:color="auto"/>
+              <w:right w:val="single" w:sz="4" w:space="0" w:color="auto"/>
+            </w:tcBorders>
+          </w:tcPr>
+          <w:p>
+            <w:pPr>
+              <w:tabs>
+                <w:tab w:val="left" w:pos="180"/>
+                <w:tab w:val="left" w:pos="360"/>
+                <w:tab w:val="left" w:pos="720"/>
+                <w:tab w:val="left" w:pos="2880"/>
+                <w:tab w:val="left" w:pos="5760"/>
+              </w:tabs>
+              <w:rPr>
+                <w:rFonts w:cs="Times New Roman"/>
+                <w:sz w:val="32"/>
+              </w:rPr>
+            </w:pPr>
+          </w:p>
+        </w:tc>
+      </w:tr>
+      <w:tr>
+        <w:tc>
+          <w:tcPr>
+            <w:tcW w:w="2394" w:type="dxa"/>
+            <w:tcBorders>
+              <w:top w:val="single" w:sz="4" w:space="0" w:color="auto"/>
+              <w:left w:val="single" w:sz="4" w:space="0" w:color="auto"/>
+              <w:bottom w:val="single" w:sz="4" w:space="0" w:color="auto"/>
+              <w:right w:val="single" w:sz="4" w:space="0" w:color="auto"/>
+            </w:tcBorders>
+          </w:tcPr>
+          <w:p>
+            <w:pPr>
+              <w:tabs>
+                <w:tab w:val="left" w:pos="180"/>
+                <w:tab w:val="left" w:pos="360"/>
+                <w:tab w:val="left" w:pos="720"/>
+                <w:tab w:val="left" w:pos="2880"/>
+                <w:tab w:val="left" w:pos="5760"/>
+              </w:tabs>
+              <w:rPr>
+                <w:rFonts w:cs="Times New Roman"/>
+                <w:sz w:val="32"/>
+              </w:rPr>
+            </w:pPr>
+          </w:p>
+        </w:tc>
+        <w:tc>
+          <w:tcPr>
+            <w:tcW w:w="2394" w:type="dxa"/>
+            <w:tcBorders>
+              <w:top w:val="single" w:sz="4" w:space="0" w:color="auto"/>
+              <w:left w:val="single" w:sz="4" w:space="0" w:color="auto"/>
+              <w:bottom w:val="single" w:sz="4" w:space="0" w:color="auto"/>
+              <w:right w:val="single" w:sz="4" w:space="0" w:color="auto"/>
+            </w:tcBorders>
+            <w:vAlign w:val="bottom"/>
+          </w:tcPr>
+          <w:p>
+            <w:pPr>
+              <w:tabs>
+                <w:tab w:val="left" w:pos="180"/>
+                <w:tab w:val="left" w:pos="360"/>
+                <w:tab w:val="left" w:pos="720"/>
+                <w:tab w:val="left" w:pos="2880"/>
+                <w:tab w:val="left" w:pos="5760"/>
+              </w:tabs>
+              <w:rPr>
+                <w:rFonts w:cs="Times New Roman"/>
+                <w:sz w:val="24"/>
+              </w:rPr>
+            </w:pPr>
+          </w:p>
+        </w:tc>
+        <w:tc>
+          <w:tcPr>
+            <w:tcW w:w="2394" w:type="dxa"/>
+            <w:tcBorders>
+              <w:top w:val="single" w:sz="4" w:space="0" w:color="auto"/>
+              <w:left w:val="single" w:sz="4" w:space="0" w:color="auto"/>
+              <w:bottom w:val="single" w:sz="4" w:space="0" w:color="auto"/>
+              <w:right w:val="single" w:sz="4" w:space="0" w:color="auto"/>
+            </w:tcBorders>
+            <w:vAlign w:val="bottom"/>
+          </w:tcPr>
+          <w:p>
+            <w:pPr>
+              <w:tabs>
+                <w:tab w:val="left" w:pos="180"/>
+                <w:tab w:val="left" w:pos="360"/>
+                <w:tab w:val="left" w:pos="720"/>
+                <w:tab w:val="left" w:pos="2880"/>
+                <w:tab w:val="left" w:pos="5760"/>
+              </w:tabs>
+              <w:rPr>
+                <w:rFonts w:cs="Times New Roman"/>
+                <w:sz w:val="24"/>
+              </w:rPr>
+            </w:pPr>
+          </w:p>
+        </w:tc>
+        <w:tc>
+          <w:tcPr>
+            <w:tcW w:w="2268" w:type="dxa"/>
+            <w:tcBorders>
+              <w:top w:val="single" w:sz="4" w:space="0" w:color="auto"/>
+              <w:left w:val="single" w:sz="4" w:space="0" w:color="auto"/>
+              <w:bottom w:val="single" w:sz="4" w:space="0" w:color="auto"/>
+              <w:right w:val="single" w:sz="4" w:space="0" w:color="auto"/>
+            </w:tcBorders>
+          </w:tcPr>
+          <w:p>
+            <w:pPr>
+              <w:tabs>
+                <w:tab w:val="left" w:pos="180"/>
+                <w:tab w:val="left" w:pos="360"/>
+                <w:tab w:val="left" w:pos="720"/>
+                <w:tab w:val="left" w:pos="2880"/>
+                <w:tab w:val="left" w:pos="5760"/>
+              </w:tabs>
+              <w:rPr>
+                <w:rFonts w:cs="Times New Roman"/>
+                <w:sz w:val="32"/>
+              </w:rPr>
+            </w:pPr>
+          </w:p>
+        </w:tc>
+      </w:tr>
+    </w:tbl>
+    <w:p>
+      <w:pPr>
+        <w:rPr>
+          <w:sz w:val="40"/>
+          <w:szCs w:val="40"/>
+        </w:rPr>
+      </w:pPr>
+    </w:p>
+    <w:p>
+      <w:pPr>
+        <w:rPr>
+          <w:sz w:val="40"/>
+          <w:szCs w:val="40"/>
+        </w:rPr>
+      </w:pPr>
+    </w:p>
+    <w:p>
+      <w:pPr>
+        <w:rPr>
+          <w:sz w:val="40"/>
+          <w:szCs w:val="40"/>
+        </w:rPr>
+      </w:pPr>
+    </w:p>
+    <w:p>
+      <w:pPr>
+        <w:rPr>
+          <w:sz w:val="40"/>
+          <w:szCs w:val="40"/>
+        </w:rPr>
+      </w:pPr>
+    </w:p>
+    <w:p>
+      <w:pPr>
+        <w:rPr>
+          <w:sz w:val="40"/>
+          <w:szCs w:val="40"/>
+        </w:rPr>
+      </w:pPr>
+    </w:p>
+    <w:p>
+      <w:pPr>
+        <w:rPr>
+          <w:sz w:val="40"/>
+          <w:szCs w:val="40"/>
+        </w:rPr>
+      </w:pPr>
+    </w:p>
+    <w:p>
+      <w:pPr>
+        <w:rPr>
+          <w:sz w:val="40"/>
+          <w:szCs w:val="40"/>
+        </w:rPr>
+      </w:pPr>
+    </w:p>
+    <w:p>
+      <w:pPr>
+        <w:rPr>
+          <w:sz w:val="40"/>
+          <w:szCs w:val="40"/>
+        </w:rPr>
+      </w:pPr>
+    </w:p>
+    <w:p>
+      <w:pPr>
+        <w:rPr>
+          <w:sz w:val="40"/>
+          <w:szCs w:val="40"/>
+        </w:rPr>
+      </w:pPr>
+    </w:p>
+    <w:p>
+      <w:pPr>
+        <w:rPr>
+          <w:sz w:val="40"/>
+          <w:szCs w:val="40"/>
+        </w:rPr>
+      </w:pPr>
+    </w:p>
+    <w:p>
+      <w:pPr>
+        <w:rPr>
+          <w:sz w:val="40"/>
+          <w:szCs w:val="40"/>
+        </w:rPr>
+      </w:pPr>
+    </w:p>
+    <w:p>
+      <w:pPr>
+        <w:ind w:left="-1418"/>
+        <w:rPr>
+          <w:sz w:val="40"/>
+          <w:szCs w:val="40"/>
+        </w:rPr>
+      </w:pPr>
+    </w:p>
+    <w:p>
+      <w:pPr>
+        <w:ind w:left="-1418"/>
+        <w:rPr>
+          <w:sz w:val="20"/>
+          <w:szCs w:val="20"/>
+        </w:rPr>
+      </w:pPr>
+    </w:p>
+    <w:p>
+      <w:pPr>
+        <w:ind w:left="-1418"/>
+        <w:rPr>
+          <w:sz w:val="20"/>
+          <w:szCs w:val="20"/>
+        </w:rPr>
+      </w:pPr>
+    </w:p>
+    <w:p>
+      <w:pPr>
+        <w:rPr>
+          <w:b/>
+          <w:sz w:val="32"/>
+        </w:rPr>
+      </w:pPr>
+      <w:r>
+        <w:rPr>
+          <w:b/>
+          <w:sz w:val="32"/>
+        </w:rPr>
+        <w:t>Table of Contents:</w:t>
+      </w:r>
+    </w:p>
+    <w:p>
+      <w:pPr>
+        <w:rPr>
+          <w:b/>
+          <w:sz w:val="32"/>
+        </w:rPr>
+      </w:pPr>
+    </w:p>
+    <w:p>
+      <w:pPr>
+        <w:spacing w:after="0" w:line="240" w:lineRule="auto"/>
+        <w:rPr>
+          <w:rFonts w:ascii="Arial" w:eastAsia="Times New Roman" w:hAnsi="Arial" w:cs="Arial"/>
+          <w:sz w:val="28"/>
+          <w:szCs w:val="28"/>
+        </w:rPr>
+      </w:pPr>
+      <w:r>
+        <w:rPr>
+          <w:rFonts w:ascii="Arial" w:eastAsia="Times New Roman" w:hAnsi="Arial" w:cs="Arial"/>
+          <w:sz w:val="28"/>
+          <w:szCs w:val="28"/>
+        </w:rPr>
+        <w:t xml:space="preserve">1 </w:t>
+      </w:r>
+      <w:r>
+        <w:rPr>
+          <w:rFonts w:ascii="Arial" w:eastAsia="Times New Roman" w:hAnsi="Arial" w:cs="Arial"/>
+          <w:sz w:val="28"/>
+          <w:szCs w:val="28"/>
+        </w:rPr>
+        <w:t>Introduction</w:t>
+      </w:r>
+    </w:p>
+    <w:p>
+      <w:pPr>
+        <w:spacing w:after="0" w:line="240" w:lineRule="auto"/>
+        <w:jc w:val="both"/>
+      </w:pPr>
+    </w:p>
+    <w:p>
+      <w:pPr>
+        <w:spacing w:after="0" w:line="240" w:lineRule="auto"/>
+        <w:jc w:val="both"/>
+        <w:rPr>
+          <w:rFonts w:ascii="Arial" w:eastAsia="Times New Roman" w:hAnsi="Arial" w:cs="Arial"/>
+          <w:sz w:val="28"/>
+          <w:szCs w:val="28"/>
+        </w:rPr>
+      </w:pPr>
+    </w:p>
+    <w:p>
+      <w:pPr>
+        <w:spacing w:after="0" w:line="240" w:lineRule="auto"/>
+        <w:jc w:val="both"/>
+        <w:rPr>
+          <w:rFonts w:ascii="Arial" w:eastAsia="Times New Roman" w:hAnsi="Arial" w:cs="Arial"/>
+          <w:sz w:val="28"/>
+          <w:szCs w:val="28"/>
+        </w:rPr>
+      </w:pPr>
+      <w:r>
+        <w:rPr>
+          <w:rFonts w:ascii="Arial" w:eastAsia="Times New Roman" w:hAnsi="Arial" w:cs="Arial"/>
+          <w:sz w:val="28"/>
+          <w:szCs w:val="28"/>
+        </w:rPr>
+        <w:t xml:space="preserve">1.1 </w:t>
+      </w:r>
+      <w:r>
+        <w:rPr>
+          <w:rFonts w:ascii="Arial" w:eastAsia="Times New Roman" w:hAnsi="Arial" w:cs="Arial"/>
+          <w:sz w:val="28"/>
+          <w:szCs w:val="28"/>
+        </w:rPr>
+        <w:t>Purpose</w:t>
+      </w:r>
+    </w:p>
+    <w:p>
+      <w:pPr>
+        <w:pStyle w:val="ListParagraph"/>
+        <w:spacing w:after="0" w:line="240" w:lineRule="auto"/>
+        <w:ind w:left="1080"/>
+        <w:rPr>
+          <w:rFonts w:ascii="Arial" w:eastAsia="Times New Roman" w:hAnsi="Arial" w:cs="Arial"/>
+          <w:sz w:val="28"/>
+          <w:szCs w:val="28"/>
+        </w:rPr>
+      </w:pPr>
+    </w:p>
+    <w:p>
+      <w:pPr>
+        <w:spacing w:after="0" w:line="240" w:lineRule="auto"/>
+        <w:rPr>
+          <w:rFonts w:ascii="Arial" w:eastAsia="Times New Roman" w:hAnsi="Arial" w:cs="Arial"/>
+          <w:sz w:val="28"/>
+          <w:szCs w:val="28"/>
+        </w:rPr>
+      </w:pPr>
+    </w:p>
+    <w:p>
+      <w:pPr>
+        <w:spacing w:after="0" w:line="240" w:lineRule="auto"/>
+        <w:rPr>
+          <w:rFonts w:ascii="Arial" w:eastAsia="Times New Roman" w:hAnsi="Arial" w:cs="Arial"/>
+          <w:sz w:val="28"/>
+          <w:szCs w:val="28"/>
+        </w:rPr>
+      </w:pPr>
+      <w:r>
+        <w:rPr>
+          <w:rFonts w:ascii="Arial" w:eastAsia="Times New Roman" w:hAnsi="Arial" w:cs="Arial"/>
+          <w:sz w:val="28"/>
+          <w:szCs w:val="28"/>
+        </w:rPr>
+        <w:t xml:space="preserve">1.2 </w:t>
+      </w:r>
+      <w:r>
+        <w:rPr>
+          <w:rFonts w:ascii="Arial" w:eastAsia="Times New Roman" w:hAnsi="Arial" w:cs="Arial"/>
+          <w:sz w:val="28"/>
+          <w:szCs w:val="28"/>
+        </w:rPr>
+        <w:t>Scope</w:t>
+      </w:r>
+    </w:p>
+    <w:p>
+      <w:pPr>
+        <w:spacing w:after="0" w:line="240" w:lineRule="auto"/>
+        <w:rPr>
+          <w:rFonts w:ascii="Arial" w:eastAsia="Times New Roman" w:hAnsi="Arial" w:cs="Arial"/>
+          <w:sz w:val="28"/>
+          <w:szCs w:val="28"/>
+        </w:rPr>
+      </w:pPr>
+    </w:p>
+    <w:p>
+      <w:pPr>
+        <w:spacing w:after="0" w:line="240" w:lineRule="auto"/>
+        <w:rPr>
+          <w:rFonts w:ascii="Arial" w:eastAsia="Times New Roman" w:hAnsi="Arial" w:cs="Arial"/>
+          <w:sz w:val="28"/>
+          <w:szCs w:val="28"/>
+        </w:rPr>
+      </w:pPr>
+    </w:p>
+    <w:p>
+      <w:pPr>
+        <w:spacing w:after="0" w:line="240" w:lineRule="auto"/>
+        <w:rPr>
+          <w:rFonts w:ascii="Arial" w:eastAsia="Times New Roman" w:hAnsi="Arial" w:cs="Arial"/>
+          <w:sz w:val="28"/>
+          <w:szCs w:val="28"/>
+        </w:rPr>
+      </w:pPr>
+      <w:r>
+        <w:rPr>
+          <w:rFonts w:ascii="Arial" w:eastAsia="Times New Roman" w:hAnsi="Arial" w:cs="Arial"/>
+          <w:sz w:val="28"/>
+          <w:szCs w:val="28"/>
+        </w:rPr>
+        <w:t xml:space="preserve">1.3 </w:t>
+      </w:r>
+      <w:r>
+        <w:rPr>
+          <w:rFonts w:ascii="Arial" w:eastAsia="Times New Roman" w:hAnsi="Arial" w:cs="Arial"/>
+          <w:sz w:val="28"/>
+          <w:szCs w:val="28"/>
+        </w:rPr>
+        <w:t>Overview of document</w:t>
+      </w:r>
+    </w:p>
+    <w:p>
+      <w:pPr>
+        <w:spacing w:after="0" w:line="240" w:lineRule="auto"/>
+        <w:rPr>
+          <w:rFonts w:ascii="Arial" w:eastAsia="Times New Roman" w:hAnsi="Arial" w:cs="Arial"/>
+          <w:sz w:val="28"/>
+          <w:szCs w:val="28"/>
+        </w:rPr>
+      </w:pPr>
+    </w:p>
+    <w:p>
+      <w:pPr>
+        <w:spacing w:after="0" w:line="240" w:lineRule="auto"/>
+        <w:rPr>
+          <w:rFonts w:ascii="Arial" w:eastAsia="Times New Roman" w:hAnsi="Arial" w:cs="Arial"/>
+          <w:sz w:val="28"/>
+          <w:szCs w:val="28"/>
+        </w:rPr>
+      </w:pPr>
+    </w:p>
+    <w:p>
+      <w:pPr>
+        <w:spacing w:after="0" w:line="240" w:lineRule="auto"/>
+        <w:rPr>
+          <w:rFonts w:ascii="Arial" w:eastAsia="Times New Roman" w:hAnsi="Arial" w:cs="Arial"/>
+          <w:sz w:val="28"/>
+          <w:szCs w:val="28"/>
+        </w:rPr>
+      </w:pPr>
+      <w:r>
+        <w:rPr>
+          <w:rFonts w:ascii="Arial" w:eastAsia="Times New Roman" w:hAnsi="Arial" w:cs="Arial"/>
+          <w:sz w:val="28"/>
+          <w:szCs w:val="28"/>
+        </w:rPr>
+        <w:t xml:space="preserve">1.4 </w:t>
+      </w:r>
+      <w:r>
+        <w:rPr>
+          <w:rFonts w:ascii="Arial" w:hAnsi="Arial" w:cs="Arial"/>
+          <w:sz w:val="28"/>
+          <w:szCs w:val="28"/>
+        </w:rPr>
+        <w:t>Definitions, acronyms, and abbreviations</w:t>
+      </w:r>
+    </w:p>
+    <w:p>
+      <w:pPr>
+        <w:spacing w:after="0" w:line="240" w:lineRule="auto"/>
+        <w:rPr>
+          <w:rFonts w:ascii="Arial" w:eastAsia="Times New Roman" w:hAnsi="Arial" w:cs="Arial"/>
+          <w:sz w:val="28"/>
+          <w:szCs w:val="28"/>
+        </w:rPr>
+      </w:pPr>
+    </w:p>
+    <w:p>
+      <w:pPr>
+        <w:spacing w:after="0" w:line="240" w:lineRule="auto"/>
+        <w:rPr>
+          <w:rFonts w:ascii="Arial" w:eastAsia="Times New Roman" w:hAnsi="Arial" w:cs="Arial"/>
+          <w:sz w:val="28"/>
+          <w:szCs w:val="28"/>
+        </w:rPr>
+      </w:pPr>
+    </w:p>
+    <w:p>
+      <w:pPr>
+        <w:spacing w:after="0" w:line="240" w:lineRule="auto"/>
+        <w:rPr>
+          <w:rFonts w:ascii="Arial" w:eastAsia="Times New Roman" w:hAnsi="Arial" w:cs="Arial"/>
+          <w:sz w:val="28"/>
+          <w:szCs w:val="28"/>
+        </w:rPr>
+      </w:pPr>
+      <w:r>
+        <w:rPr>
+          <w:rFonts w:ascii="Arial" w:eastAsia="Times New Roman" w:hAnsi="Arial" w:cs="Arial"/>
+          <w:sz w:val="28"/>
+          <w:szCs w:val="28"/>
+        </w:rPr>
+        <w:t>2. Overall description</w:t>
+      </w:r>
+    </w:p>
+    <w:p>
+      <w:pPr>
+        <w:spacing w:after="0" w:line="240" w:lineRule="auto"/>
+        <w:rPr>
+          <w:rFonts w:ascii="Arial" w:eastAsia="Times New Roman" w:hAnsi="Arial" w:cs="Arial"/>
+          <w:sz w:val="28"/>
+          <w:szCs w:val="28"/>
+        </w:rPr>
+      </w:pPr>
+    </w:p>
+    <w:p>
+      <w:pPr>
+        <w:spacing w:after="0" w:line="240" w:lineRule="auto"/>
+        <w:rPr>
+          <w:rFonts w:ascii="Arial" w:eastAsia="Times New Roman" w:hAnsi="Arial" w:cs="Arial"/>
+          <w:sz w:val="28"/>
+          <w:szCs w:val="28"/>
+        </w:rPr>
+      </w:pPr>
+    </w:p>
+    <w:p>
+      <w:pPr>
+        <w:spacing w:after="0" w:line="240" w:lineRule="auto"/>
+        <w:rPr>
+          <w:rFonts w:ascii="Arial" w:eastAsia="Times New Roman" w:hAnsi="Arial" w:cs="Arial"/>
+          <w:sz w:val="28"/>
+          <w:szCs w:val="28"/>
+        </w:rPr>
+      </w:pPr>
+      <w:r>
+        <w:rPr>
+          <w:rFonts w:ascii="Arial" w:eastAsia="Times New Roman" w:hAnsi="Arial" w:cs="Arial"/>
+          <w:sz w:val="28"/>
+          <w:szCs w:val="28"/>
+        </w:rPr>
+        <w:t>2.1 System Environment</w:t>
+      </w:r>
+    </w:p>
+    <w:p>
+      <w:pPr>
+        <w:spacing w:after="0" w:line="240" w:lineRule="auto"/>
+        <w:rPr>
+          <w:rFonts w:ascii="Arial" w:eastAsia="Times New Roman" w:hAnsi="Arial" w:cs="Arial"/>
+          <w:sz w:val="28"/>
+          <w:szCs w:val="28"/>
+        </w:rPr>
+      </w:pPr>
+    </w:p>
+    <w:p>
+      <w:pPr>
+        <w:spacing w:after="0" w:line="240" w:lineRule="auto"/>
+        <w:rPr>
+          <w:rFonts w:ascii="Arial" w:eastAsia="Times New Roman" w:hAnsi="Arial" w:cs="Arial"/>
+          <w:sz w:val="28"/>
+          <w:szCs w:val="28"/>
+        </w:rPr>
+      </w:pPr>
+    </w:p>
+    <w:p>
+      <w:pPr>
+        <w:spacing w:after="0" w:line="240" w:lineRule="auto"/>
+        <w:rPr>
+          <w:rFonts w:ascii="Arial" w:eastAsia="Times New Roman" w:hAnsi="Arial" w:cs="Arial"/>
+          <w:sz w:val="28"/>
+          <w:szCs w:val="28"/>
+        </w:rPr>
+      </w:pPr>
+      <w:r>
+        <w:rPr>
+          <w:rFonts w:ascii="Arial" w:eastAsia="Times New Roman" w:hAnsi="Arial" w:cs="Arial"/>
+          <w:sz w:val="28"/>
+          <w:szCs w:val="28"/>
+        </w:rPr>
+        <w:t>2.</w:t>
+      </w:r>
+      <w:r>
+        <w:rPr>
+          <w:rFonts w:ascii="Arial" w:eastAsia="Times New Roman" w:hAnsi="Arial" w:cs="Arial"/>
+          <w:sz w:val="28"/>
+          <w:szCs w:val="28"/>
+        </w:rPr>
+        <w:t>2</w:t>
+      </w:r>
+      <w:r>
+        <w:rPr>
+          <w:rFonts w:ascii="Arial" w:eastAsia="Times New Roman" w:hAnsi="Arial" w:cs="Arial"/>
+          <w:sz w:val="28"/>
+          <w:szCs w:val="28"/>
+        </w:rPr>
+        <w:t xml:space="preserve"> Product functions</w:t>
+      </w:r>
+    </w:p>
+    <w:p>
+      <w:pPr>
+        <w:spacing w:after="0" w:line="240" w:lineRule="auto"/>
+        <w:rPr>
+          <w:rFonts w:ascii="Arial" w:eastAsia="Times New Roman" w:hAnsi="Arial" w:cs="Arial"/>
+          <w:sz w:val="28"/>
+          <w:szCs w:val="28"/>
+        </w:rPr>
+      </w:pPr>
+    </w:p>
+    <w:p>
+      <w:pPr>
+        <w:spacing w:after="0" w:line="240" w:lineRule="auto"/>
+        <w:rPr>
+          <w:rFonts w:ascii="Arial" w:eastAsia="Times New Roman" w:hAnsi="Arial" w:cs="Arial"/>
+          <w:sz w:val="28"/>
+          <w:szCs w:val="28"/>
+        </w:rPr>
+      </w:pPr>
+    </w:p>
+    <w:p>
+      <w:pPr>
+        <w:spacing w:after="0" w:line="240" w:lineRule="auto"/>
+        <w:rPr>
+          <w:rFonts w:ascii="Arial" w:eastAsia="Times New Roman" w:hAnsi="Arial" w:cs="Arial"/>
+          <w:sz w:val="28"/>
+          <w:szCs w:val="28"/>
+        </w:rPr>
+      </w:pPr>
+      <w:r>
+        <w:rPr>
+          <w:rFonts w:ascii="Arial" w:eastAsia="Times New Roman" w:hAnsi="Arial" w:cs="Arial"/>
+          <w:sz w:val="28"/>
+          <w:szCs w:val="28"/>
+        </w:rPr>
+        <w:t>2.</w:t>
+      </w:r>
+      <w:r>
+        <w:rPr>
+          <w:rFonts w:ascii="Arial" w:eastAsia="Times New Roman" w:hAnsi="Arial" w:cs="Arial"/>
+          <w:sz w:val="28"/>
+          <w:szCs w:val="28"/>
+        </w:rPr>
+        <w:t>3</w:t>
+      </w:r>
+      <w:r>
+        <w:rPr>
+          <w:rFonts w:ascii="Arial" w:eastAsia="Times New Roman" w:hAnsi="Arial" w:cs="Arial"/>
+          <w:sz w:val="28"/>
+          <w:szCs w:val="28"/>
+        </w:rPr>
+        <w:t xml:space="preserve"> Assumptions and dependencies</w:t>
+      </w:r>
+    </w:p>
+    <w:p>
+      <w:pPr>
+        <w:spacing w:after="0" w:line="240" w:lineRule="auto"/>
+        <w:rPr>
+          <w:rFonts w:ascii="Arial" w:eastAsia="Times New Roman" w:hAnsi="Arial" w:cs="Arial"/>
+          <w:sz w:val="28"/>
+          <w:szCs w:val="28"/>
+        </w:rPr>
+      </w:pPr>
+    </w:p>
+    <w:p>
+      <w:pPr>
+        <w:spacing w:after="0" w:line="240" w:lineRule="auto"/>
+        <w:rPr>
+          <w:rFonts w:ascii="Arial" w:eastAsia="Times New Roman" w:hAnsi="Arial" w:cs="Arial"/>
+          <w:sz w:val="28"/>
+          <w:szCs w:val="28"/>
+        </w:rPr>
+      </w:pPr>
+    </w:p>
+    <w:p>
+      <w:pPr>
+        <w:spacing w:after="0" w:line="240" w:lineRule="auto"/>
+        <w:rPr>
+          <w:rFonts w:ascii="Arial" w:eastAsia="Times New Roman" w:hAnsi="Arial" w:cs="Arial"/>
+          <w:sz w:val="28"/>
+          <w:szCs w:val="28"/>
+        </w:rPr>
+      </w:pPr>
+      <w:r>
+        <w:rPr>
+          <w:rFonts w:ascii="Arial" w:eastAsia="Times New Roman" w:hAnsi="Arial" w:cs="Arial"/>
+          <w:sz w:val="28"/>
+          <w:szCs w:val="28"/>
+        </w:rPr>
+        <w:t>2.</w:t>
+      </w:r>
+      <w:r>
+        <w:rPr>
+          <w:rFonts w:ascii="Arial" w:eastAsia="Times New Roman" w:hAnsi="Arial" w:cs="Arial"/>
+          <w:sz w:val="28"/>
+          <w:szCs w:val="28"/>
+        </w:rPr>
+        <w:t>4</w:t>
+      </w:r>
+      <w:r>
+        <w:rPr>
+          <w:rFonts w:ascii="Arial" w:eastAsia="Times New Roman" w:hAnsi="Arial" w:cs="Arial"/>
+          <w:sz w:val="28"/>
+          <w:szCs w:val="28"/>
+        </w:rPr>
+        <w:t xml:space="preserve"> Apportioning of requirements</w:t>
+      </w:r>
+    </w:p>
+    <w:p>
+      <w:pPr>
+        <w:spacing w:after="0" w:line="240" w:lineRule="auto"/>
+        <w:rPr>
+          <w:rFonts w:ascii="Arial" w:eastAsia="Times New Roman" w:hAnsi="Arial" w:cs="Arial"/>
+          <w:sz w:val="28"/>
+          <w:szCs w:val="28"/>
+        </w:rPr>
+      </w:pPr>
+    </w:p>
+    <w:p>
+      <w:pPr>
+        <w:spacing w:after="0" w:line="240" w:lineRule="auto"/>
+        <w:rPr>
+          <w:rFonts w:ascii="Arial" w:eastAsia="Times New Roman" w:hAnsi="Arial" w:cs="Arial"/>
+          <w:sz w:val="28"/>
+          <w:szCs w:val="28"/>
+        </w:rPr>
+      </w:pPr>
+    </w:p>
+    <w:p>
+      <w:pPr>
+        <w:spacing w:after="0" w:line="240" w:lineRule="auto"/>
+        <w:rPr>
+          <w:rFonts w:ascii="Arial" w:eastAsia="Times New Roman" w:hAnsi="Arial" w:cs="Arial"/>
+          <w:sz w:val="28"/>
+          <w:szCs w:val="28"/>
+        </w:rPr>
+      </w:pPr>
+      <w:r>
+        <w:rPr>
+          <w:rFonts w:ascii="Arial" w:eastAsia="Times New Roman" w:hAnsi="Arial" w:cs="Arial"/>
+          <w:sz w:val="28"/>
+          <w:szCs w:val="28"/>
+        </w:rPr>
+        <w:t>3. Functional requirement</w:t>
+      </w:r>
+    </w:p>
+    <w:p>
+      <w:pPr>
+        <w:spacing w:after="0" w:line="240" w:lineRule="auto"/>
+        <w:rPr>
+          <w:rFonts w:ascii="Arial" w:eastAsia="Times New Roman" w:hAnsi="Arial" w:cs="Arial"/>
+          <w:sz w:val="28"/>
+          <w:szCs w:val="28"/>
+        </w:rPr>
+      </w:pPr>
+    </w:p>
+    <w:p>
+      <w:pPr>
+        <w:spacing w:after="0" w:line="240" w:lineRule="auto"/>
+        <w:rPr>
+          <w:rFonts w:ascii="Arial" w:eastAsia="Times New Roman" w:hAnsi="Arial" w:cs="Arial"/>
+          <w:sz w:val="28"/>
+          <w:szCs w:val="28"/>
+        </w:rPr>
+      </w:pPr>
+    </w:p>
+    <w:p>
+      <w:pPr>
+        <w:spacing w:after="0" w:line="240" w:lineRule="auto"/>
+        <w:rPr>
+          <w:rFonts w:ascii="Arial" w:eastAsia="Times New Roman" w:hAnsi="Arial" w:cs="Arial"/>
+          <w:sz w:val="28"/>
+          <w:szCs w:val="28"/>
+        </w:rPr>
+      </w:pPr>
+      <w:bookmarkStart w:id="2" w:name="_GoBack"/>
+      <w:bookmarkEnd w:id="2"/>
+      <w:r>
+        <w:rPr>
+          <w:rFonts w:ascii="Arial" w:eastAsia="Times New Roman" w:hAnsi="Arial" w:cs="Arial"/>
+          <w:sz w:val="28"/>
+          <w:szCs w:val="28"/>
+        </w:rPr>
+        <w:t>3.1 User Class 1 - User</w:t>
+      </w:r>
+    </w:p>
     <w:p/>
     <w:p/>
-    <w:p>
-      <w:pPr>
-        <w:spacing w:after="0" w:line="240" w:lineRule="auto"/>
-        <w:rPr>
-          <w:rFonts w:ascii="Arial" w:eastAsia="Times New Roman" w:hAnsi="Arial" w:cs="Arial"/>
-          <w:sz w:val="28"/>
-          <w:szCs w:val="28"/>
-        </w:rPr>
-      </w:pPr>
-      <w:bookmarkStart w:id="2" w:name="_GoBack"/>
-      <w:bookmarkEnd w:id="0"/>
-      <w:bookmarkEnd w:id="1"/>
-      <w:bookmarkEnd w:id="2"/>
+    <w:bookmarkEnd w:id="0"/>
+    <w:bookmarkEnd w:id="1"/>
+    <w:p>
+      <w:pPr>
+        <w:spacing w:after="0" w:line="240" w:lineRule="auto"/>
+        <w:rPr>
+          <w:rFonts w:ascii="Arial" w:eastAsia="Times New Roman" w:hAnsi="Arial" w:cs="Arial"/>
+          <w:sz w:val="28"/>
+          <w:szCs w:val="28"/>
+        </w:rPr>
+      </w:pPr>
     </w:p>
     <w:p>
       <w:pPr>

</xml_diff>

<commit_message>
Add the content of point 1 to point 1.4
</commit_message>
<xml_diff>
--- a/SRS Online Calculator Units 1.docx
+++ b/SRS Online Calculator Units 1.docx
@@ -1492,8 +1492,6 @@
           <w:szCs w:val="28"/>
         </w:rPr>
       </w:pPr>
-      <w:bookmarkStart w:id="2" w:name="_GoBack"/>
-      <w:bookmarkEnd w:id="2"/>
       <w:r>
         <w:rPr>
           <w:rFonts w:ascii="Arial" w:eastAsia="Times New Roman" w:hAnsi="Arial" w:cs="Arial"/>
@@ -1539,11 +1537,649 @@
     </w:p>
     <w:p>
       <w:pPr>
+        <w:pStyle w:val="Heading1"/>
+        <w:rPr>
+          <w:rFonts w:ascii="Arial" w:hAnsi="Arial" w:cs="Arial"/>
+        </w:rPr>
+      </w:pPr>
+      <w:r>
+        <w:rPr>
+          <w:rFonts w:ascii="Arial" w:hAnsi="Arial" w:cs="Arial"/>
+        </w:rPr>
+        <w:t>1. Introduction</w:t>
+      </w:r>
+    </w:p>
+    <w:p/>
+    <w:p>
+      <w:pPr>
+        <w:rPr>
+          <w:rFonts w:ascii="Arial" w:hAnsi="Arial" w:cs="Arial"/>
+          <w:sz w:val="32"/>
+          <w:szCs w:val="32"/>
+        </w:rPr>
+      </w:pPr>
+    </w:p>
+    <w:p>
+      <w:pPr>
+        <w:rPr>
+          <w:rFonts w:ascii="Arial" w:hAnsi="Arial" w:cs="Arial"/>
+          <w:sz w:val="32"/>
+          <w:szCs w:val="32"/>
+        </w:rPr>
+      </w:pPr>
+      <w:r>
+        <w:rPr>
+          <w:rFonts w:ascii="Arial" w:hAnsi="Arial" w:cs="Arial"/>
+          <w:sz w:val="32"/>
+          <w:szCs w:val="32"/>
+        </w:rPr>
+        <w:t>1.1 Purpose</w:t>
+      </w:r>
+    </w:p>
+    <w:p>
+      <w:pPr>
+        <w:rPr>
+          <w:rStyle w:val="hps"/>
+          <w:lang w:val="en"/>
+        </w:rPr>
+      </w:pPr>
+      <w:r>
+        <w:rPr>
+          <w:rStyle w:val="hps"/>
+          <w:lang w:val="en"/>
+        </w:rPr>
+        <w:t>The purpose of</w:t>
+      </w:r>
+      <w:r>
+        <w:rPr>
+          <w:lang w:val="en"/>
+        </w:rPr>
+        <w:t xml:space="preserve"> </w:t>
+      </w:r>
+      <w:r>
+        <w:rPr>
+          <w:rStyle w:val="hps"/>
+          <w:lang w:val="en"/>
+        </w:rPr>
+        <w:t>this document is to</w:t>
+      </w:r>
+      <w:r>
+        <w:rPr>
+          <w:lang w:val="en"/>
+        </w:rPr>
+        <w:t xml:space="preserve"> </w:t>
+      </w:r>
+      <w:r>
+        <w:rPr>
+          <w:rStyle w:val="hps"/>
+          <w:lang w:val="en"/>
+        </w:rPr>
+        <w:t>provide detailed</w:t>
+      </w:r>
+      <w:r>
+        <w:rPr>
+          <w:lang w:val="en"/>
+        </w:rPr>
+        <w:t xml:space="preserve"> </w:t>
+      </w:r>
+      <w:r>
+        <w:rPr>
+          <w:rStyle w:val="hps"/>
+          <w:lang w:val="en"/>
+        </w:rPr>
+        <w:t>Online</w:t>
+      </w:r>
+      <w:r>
+        <w:rPr>
+          <w:lang w:val="en"/>
+        </w:rPr>
+        <w:t xml:space="preserve"> </w:t>
+      </w:r>
+      <w:r>
+        <w:rPr>
+          <w:rStyle w:val="hps"/>
+          <w:lang w:val="en"/>
+        </w:rPr>
+        <w:t>calculator</w:t>
+      </w:r>
+      <w:r>
+        <w:rPr>
+          <w:lang w:val="en"/>
+        </w:rPr>
+        <w:t xml:space="preserve"> </w:t>
+      </w:r>
+      <w:r>
+        <w:rPr>
+          <w:rStyle w:val="hps"/>
+          <w:lang w:val="en"/>
+        </w:rPr>
+        <w:t>units (</w:t>
+      </w:r>
+      <w:r>
+        <w:t xml:space="preserve">hereinafter called </w:t>
+      </w:r>
+      <w:r>
+        <w:rPr>
+          <w:lang w:val="en"/>
+        </w:rPr>
+        <w:t xml:space="preserve"> </w:t>
+      </w:r>
+      <w:r>
+        <w:rPr>
+          <w:rStyle w:val="hps"/>
+          <w:lang w:val="en"/>
+        </w:rPr>
+        <w:t>Calculator,</w:t>
+      </w:r>
+      <w:r>
+        <w:rPr>
+          <w:lang w:val="en"/>
+        </w:rPr>
+        <w:t xml:space="preserve"> Online </w:t>
+      </w:r>
+      <w:r>
+        <w:rPr>
+          <w:rStyle w:val="hps"/>
+          <w:lang w:val="en"/>
+        </w:rPr>
+        <w:t>Calculator</w:t>
+      </w:r>
+      <w:r>
+        <w:rPr>
+          <w:lang w:val="en"/>
+        </w:rPr>
+        <w:t xml:space="preserve">). </w:t>
+      </w:r>
+      <w:r>
+        <w:rPr>
+          <w:rStyle w:val="hps"/>
+          <w:lang w:val="en"/>
+        </w:rPr>
+        <w:t>He will</w:t>
+      </w:r>
+      <w:r>
+        <w:rPr>
+          <w:lang w:val="en"/>
+        </w:rPr>
+        <w:t xml:space="preserve"> </w:t>
+      </w:r>
+      <w:r>
+        <w:rPr>
+          <w:rStyle w:val="hps"/>
+          <w:lang w:val="en"/>
+        </w:rPr>
+        <w:t>explain the purpose</w:t>
+      </w:r>
+      <w:r>
+        <w:rPr>
+          <w:lang w:val="en"/>
+        </w:rPr>
+        <w:t xml:space="preserve"> </w:t>
+      </w:r>
+      <w:r>
+        <w:rPr>
+          <w:rStyle w:val="hps"/>
+          <w:lang w:val="en"/>
+        </w:rPr>
+        <w:t>and operation</w:t>
+      </w:r>
+      <w:r>
+        <w:rPr>
+          <w:lang w:val="en"/>
+        </w:rPr>
+        <w:t xml:space="preserve"> </w:t>
+      </w:r>
+      <w:r>
+        <w:rPr>
+          <w:rStyle w:val="hps"/>
+          <w:lang w:val="en"/>
+        </w:rPr>
+        <w:t>of the system ,</w:t>
+      </w:r>
+      <w:r>
+        <w:rPr>
+          <w:rStyle w:val="hps"/>
+          <w:lang w:val="en"/>
+        </w:rPr>
+        <w:t>the interfaces of the system, what the system will do</w:t>
+      </w:r>
+      <w:r>
+        <w:rPr>
+          <w:rStyle w:val="hps"/>
+          <w:lang w:val="en"/>
+        </w:rPr>
+        <w:t>.</w:t>
+      </w:r>
+    </w:p>
+    <w:p>
+      <w:pPr>
+        <w:rPr>
+          <w:rStyle w:val="hps"/>
+          <w:rFonts w:ascii="Arial" w:hAnsi="Arial" w:cs="Arial"/>
+          <w:sz w:val="32"/>
+          <w:szCs w:val="32"/>
+          <w:lang w:val="en"/>
+        </w:rPr>
+      </w:pPr>
+      <w:r>
+        <w:rPr>
+          <w:rStyle w:val="hps"/>
+          <w:rFonts w:ascii="Arial" w:hAnsi="Arial" w:cs="Arial"/>
+          <w:sz w:val="32"/>
+          <w:szCs w:val="32"/>
+          <w:lang w:val="en"/>
+        </w:rPr>
+        <w:t>1.</w:t>
+      </w:r>
+      <w:r>
+        <w:rPr>
+          <w:rStyle w:val="hps"/>
+          <w:rFonts w:ascii="Arial" w:hAnsi="Arial" w:cs="Arial"/>
+          <w:sz w:val="32"/>
+          <w:szCs w:val="32"/>
+          <w:lang w:val="en"/>
+        </w:rPr>
+        <w:t>2</w:t>
+      </w:r>
+      <w:r>
+        <w:rPr>
+          <w:rStyle w:val="hps"/>
+          <w:rFonts w:ascii="Arial" w:hAnsi="Arial" w:cs="Arial"/>
+          <w:sz w:val="32"/>
+          <w:szCs w:val="32"/>
+          <w:lang w:val="en"/>
+        </w:rPr>
+        <w:t xml:space="preserve"> Scope</w:t>
+      </w:r>
+    </w:p>
+    <w:p>
+      <w:pPr>
+        <w:rPr>
+          <w:rStyle w:val="hps"/>
+          <w:rFonts w:ascii="Arial" w:hAnsi="Arial" w:cs="Arial"/>
+          <w:sz w:val="32"/>
+          <w:szCs w:val="32"/>
+          <w:lang w:val="en"/>
+        </w:rPr>
+      </w:pPr>
+      <w:r>
+        <w:rPr>
+          <w:rStyle w:val="hps"/>
+          <w:lang w:val="en"/>
+        </w:rPr>
+        <w:t>This project</w:t>
+      </w:r>
+      <w:r>
+        <w:rPr>
+          <w:lang w:val="en"/>
+        </w:rPr>
+        <w:t xml:space="preserve"> </w:t>
+      </w:r>
+      <w:r>
+        <w:rPr>
+          <w:rStyle w:val="hps"/>
+          <w:lang w:val="en"/>
+        </w:rPr>
+        <w:t>was created to</w:t>
+      </w:r>
+      <w:r>
+        <w:rPr>
+          <w:lang w:val="en"/>
+        </w:rPr>
+        <w:t xml:space="preserve"> </w:t>
+      </w:r>
+      <w:r>
+        <w:rPr>
+          <w:rStyle w:val="hps"/>
+          <w:lang w:val="en"/>
+        </w:rPr>
+        <w:t>consumers</w:t>
+      </w:r>
+      <w:r>
+        <w:rPr>
+          <w:lang w:val="en"/>
+        </w:rPr>
+        <w:t xml:space="preserve"> </w:t>
+      </w:r>
+      <w:r>
+        <w:rPr>
+          <w:rStyle w:val="hps"/>
+          <w:lang w:val="en"/>
+        </w:rPr>
+        <w:t>quickly</w:t>
+      </w:r>
+      <w:r>
+        <w:rPr>
+          <w:lang w:val="en"/>
+        </w:rPr>
+        <w:t xml:space="preserve"> </w:t>
+      </w:r>
+      <w:r>
+        <w:rPr>
+          <w:rStyle w:val="hps"/>
+          <w:lang w:val="en"/>
+        </w:rPr>
+        <w:t>and conveniently</w:t>
+      </w:r>
+      <w:r>
+        <w:rPr>
+          <w:lang w:val="en"/>
+        </w:rPr>
+        <w:t xml:space="preserve"> </w:t>
+      </w:r>
+      <w:r>
+        <w:rPr>
+          <w:rStyle w:val="hps"/>
+          <w:lang w:val="en"/>
+        </w:rPr>
+        <w:t>convert</w:t>
+      </w:r>
+      <w:r>
+        <w:rPr>
+          <w:lang w:val="en"/>
+        </w:rPr>
+        <w:t xml:space="preserve"> </w:t>
+      </w:r>
+      <w:r>
+        <w:rPr>
+          <w:rStyle w:val="hps"/>
+          <w:lang w:val="en"/>
+        </w:rPr>
+        <w:t>units (</w:t>
+      </w:r>
+      <w:r>
+        <w:rPr>
+          <w:lang w:val="en"/>
+        </w:rPr>
+        <w:t xml:space="preserve">centimeters </w:t>
+      </w:r>
+      <w:r>
+        <w:rPr>
+          <w:rStyle w:val="hps"/>
+          <w:lang w:val="en"/>
+        </w:rPr>
+        <w:t>to</w:t>
+      </w:r>
+      <w:r>
+        <w:rPr>
+          <w:lang w:val="en"/>
+        </w:rPr>
+        <w:t xml:space="preserve"> </w:t>
+      </w:r>
+      <w:r>
+        <w:rPr>
+          <w:rStyle w:val="hps"/>
+          <w:lang w:val="en"/>
+        </w:rPr>
+        <w:t>inches and</w:t>
+      </w:r>
+      <w:r>
+        <w:rPr>
+          <w:lang w:val="en"/>
+        </w:rPr>
+        <w:t xml:space="preserve"> </w:t>
+      </w:r>
+      <w:r>
+        <w:rPr>
+          <w:rStyle w:val="hps"/>
+          <w:lang w:val="en"/>
+        </w:rPr>
+        <w:t>inches to centimeters</w:t>
+      </w:r>
+      <w:r>
+        <w:rPr>
+          <w:lang w:val="en"/>
+        </w:rPr>
+        <w:t xml:space="preserve">) by </w:t>
+      </w:r>
+      <w:r>
+        <w:rPr>
+          <w:rStyle w:val="hps"/>
+          <w:lang w:val="en"/>
+        </w:rPr>
+        <w:t>devices with</w:t>
+      </w:r>
+      <w:r>
+        <w:rPr>
+          <w:lang w:val="en"/>
+        </w:rPr>
+        <w:t xml:space="preserve"> </w:t>
+      </w:r>
+      <w:r>
+        <w:rPr>
+          <w:rStyle w:val="hps"/>
+          <w:lang w:val="en"/>
+        </w:rPr>
+        <w:t>internet connection (</w:t>
+      </w:r>
+      <w:r>
+        <w:rPr>
+          <w:lang w:val="en"/>
+        </w:rPr>
+        <w:t xml:space="preserve">PC, mobile devices </w:t>
+      </w:r>
+      <w:r>
+        <w:rPr>
+          <w:rStyle w:val="hps"/>
+          <w:lang w:val="en"/>
+        </w:rPr>
+        <w:t>and tablets</w:t>
+      </w:r>
+      <w:r>
+        <w:rPr>
+          <w:lang w:val="en"/>
+        </w:rPr>
+        <w:t>).</w:t>
+      </w:r>
+    </w:p>
+    <w:p>
+      <w:pPr>
+        <w:rPr>
+          <w:rFonts w:ascii="Arial" w:hAnsi="Arial" w:cs="Arial"/>
+          <w:sz w:val="32"/>
+          <w:szCs w:val="32"/>
+        </w:rPr>
+      </w:pPr>
+    </w:p>
+    <w:p>
+      <w:pPr>
+        <w:rPr>
+          <w:rFonts w:ascii="Arial" w:eastAsia="Times New Roman" w:hAnsi="Arial" w:cs="Arial"/>
+          <w:sz w:val="32"/>
+          <w:szCs w:val="32"/>
+        </w:rPr>
+      </w:pPr>
+      <w:r>
+        <w:rPr>
+          <w:rFonts w:ascii="Arial" w:hAnsi="Arial" w:cs="Arial"/>
+          <w:sz w:val="32"/>
+          <w:szCs w:val="32"/>
+        </w:rPr>
+        <w:t>1.3</w:t>
+      </w:r>
+      <w:r>
+        <w:rPr>
+          <w:rFonts w:ascii="Arial" w:eastAsia="Times New Roman" w:hAnsi="Arial" w:cs="Arial"/>
+          <w:sz w:val="28"/>
+          <w:szCs w:val="28"/>
+        </w:rPr>
+        <w:t xml:space="preserve"> </w:t>
+      </w:r>
+      <w:r>
+        <w:rPr>
+          <w:rFonts w:ascii="Arial" w:eastAsia="Times New Roman" w:hAnsi="Arial" w:cs="Arial"/>
+          <w:sz w:val="32"/>
+          <w:szCs w:val="32"/>
+        </w:rPr>
+        <w:t>Overview of document</w:t>
+      </w:r>
+    </w:p>
+    <w:p>
+      <w:pPr>
+        <w:rPr>
+          <w:rFonts w:ascii="Arial" w:eastAsia="Times New Roman" w:hAnsi="Arial" w:cs="Arial"/>
+          <w:sz w:val="32"/>
+          <w:szCs w:val="32"/>
+        </w:rPr>
+      </w:pPr>
+      <w:r>
+        <w:t>The remainder of this document includes two chapters. The next chapter “Overall description” of this document gives an overview of  Product functions User characteristics , Constraints, Assumptions and dependencies and Apportioning of requirements. The second chapters “Functional requirement” gives an overview of the functionality of the product.</w:t>
+      </w:r>
+    </w:p>
+    <w:p>
+      <w:pPr>
+        <w:rPr>
+          <w:rFonts w:cs="Arial"/>
+        </w:rPr>
+      </w:pPr>
+    </w:p>
+    <w:p>
+      <w:pPr>
+        <w:rPr>
+          <w:rFonts w:ascii="Arial" w:hAnsi="Arial" w:cs="Arial"/>
+          <w:sz w:val="32"/>
+          <w:szCs w:val="32"/>
+        </w:rPr>
+      </w:pPr>
+      <w:r>
+        <w:rPr>
+          <w:rFonts w:ascii="Arial" w:hAnsi="Arial" w:cs="Arial"/>
+          <w:sz w:val="32"/>
+          <w:szCs w:val="32"/>
+        </w:rPr>
+        <w:t xml:space="preserve">1.4 </w:t>
+      </w:r>
+      <w:r>
+        <w:rPr>
+          <w:rFonts w:ascii="Arial" w:hAnsi="Arial" w:cs="Arial"/>
+          <w:sz w:val="32"/>
+          <w:szCs w:val="32"/>
+        </w:rPr>
+        <w:t>Definitions</w:t>
+      </w:r>
+    </w:p>
+    <w:tbl>
+      <w:tblPr>
+        <w:tblStyle w:val="TableGrid"/>
+        <w:tblW w:w="10028" w:type="dxa"/>
+        <w:tblLook w:val="04A0" w:firstRow="1" w:lastRow="0" w:firstColumn="1" w:lastColumn="0" w:noHBand="0" w:noVBand="1"/>
+      </w:tblPr>
+      <w:tblGrid>
+        <w:gridCol w:w="3957"/>
+        <w:gridCol w:w="6071"/>
+      </w:tblGrid>
+      <w:tr>
+        <w:trPr>
+          <w:trHeight w:val="349"/>
+        </w:trPr>
+        <w:tc>
+          <w:tcPr>
+            <w:tcW w:w="3957" w:type="dxa"/>
+          </w:tcPr>
+          <w:p>
+            <w:pPr>
+              <w:rPr>
+                <w:rFonts w:ascii="Arial" w:hAnsi="Arial" w:cs="Arial"/>
+                <w:sz w:val="28"/>
+                <w:szCs w:val="28"/>
+              </w:rPr>
+            </w:pPr>
+            <w:r>
+              <w:rPr>
+                <w:rFonts w:ascii="Arial" w:hAnsi="Arial" w:cs="Arial"/>
+                <w:sz w:val="28"/>
+                <w:szCs w:val="28"/>
+              </w:rPr>
+              <w:t>Terms</w:t>
+            </w:r>
+          </w:p>
+        </w:tc>
+        <w:tc>
+          <w:tcPr>
+            <w:tcW w:w="6071" w:type="dxa"/>
+          </w:tcPr>
+          <w:p>
+            <w:pPr>
+              <w:rPr>
+                <w:rFonts w:ascii="Arial" w:hAnsi="Arial" w:cs="Arial"/>
+                <w:sz w:val="28"/>
+                <w:szCs w:val="28"/>
+              </w:rPr>
+            </w:pPr>
+            <w:r>
+              <w:rPr>
+                <w:rFonts w:ascii="Arial" w:hAnsi="Arial" w:cs="Arial"/>
+                <w:sz w:val="28"/>
+                <w:szCs w:val="28"/>
+              </w:rPr>
+              <w:t>Definition</w:t>
+            </w:r>
+          </w:p>
+        </w:tc>
+      </w:tr>
+      <w:tr>
+        <w:trPr>
+          <w:trHeight w:val="365"/>
+        </w:trPr>
+        <w:tc>
+          <w:tcPr>
+            <w:tcW w:w="3957" w:type="dxa"/>
+          </w:tcPr>
+          <w:p>
+            <w:pPr>
+              <w:rPr>
+                <w:rFonts w:ascii="Arial" w:hAnsi="Arial" w:cs="Arial"/>
+                <w:sz w:val="28"/>
+                <w:szCs w:val="28"/>
+              </w:rPr>
+            </w:pPr>
+            <w:r>
+              <w:rPr>
+                <w:rFonts w:ascii="Arial" w:hAnsi="Arial" w:cs="Arial"/>
+                <w:sz w:val="28"/>
+                <w:szCs w:val="28"/>
+              </w:rPr>
+              <w:t>User</w:t>
+            </w:r>
+          </w:p>
+        </w:tc>
+        <w:tc>
+          <w:tcPr>
+            <w:tcW w:w="6071" w:type="dxa"/>
+          </w:tcPr>
+          <w:p>
+            <w:pPr>
+              <w:rPr>
+                <w:rFonts w:ascii="Arial" w:hAnsi="Arial" w:cs="Arial"/>
+                <w:sz w:val="32"/>
+                <w:szCs w:val="32"/>
+              </w:rPr>
+            </w:pPr>
+            <w:r>
+              <w:t>Someone who interacts with the Web application</w:t>
+            </w:r>
+          </w:p>
+        </w:tc>
+      </w:tr>
+    </w:tbl>
+    <w:p>
+      <w:pPr>
+        <w:rPr>
+          <w:rFonts w:ascii="Arial" w:hAnsi="Arial" w:cs="Arial"/>
+          <w:sz w:val="32"/>
+          <w:szCs w:val="32"/>
+        </w:rPr>
+      </w:pPr>
+    </w:p>
+    <w:p>
+      <w:pPr>
         <w:rPr>
           <w:sz w:val="40"/>
           <w:szCs w:val="40"/>
         </w:rPr>
       </w:pPr>
+      <w:bookmarkStart w:id="2" w:name="_GoBack"/>
+      <w:bookmarkEnd w:id="2"/>
     </w:p>
     <w:sectPr>
       <w:pgSz w:w="12240" w:h="15840"/>

</xml_diff>

<commit_message>
Add content of point 2 to point 3
</commit_message>
<xml_diff>
--- a/SRS Online Calculator Units 1.docx
+++ b/SRS Online Calculator Units 1.docx
@@ -2174,12 +2174,394 @@
     <w:p>
       <w:pPr>
         <w:rPr>
+          <w:rFonts w:ascii="Arial" w:hAnsi="Arial" w:cs="Arial"/>
+          <w:b/>
+          <w:sz w:val="32"/>
+          <w:szCs w:val="32"/>
+        </w:rPr>
+      </w:pPr>
+      <w:bookmarkStart w:id="2" w:name="_GoBack"/>
+      <w:bookmarkEnd w:id="2"/>
+      <w:r>
+        <w:rPr>
+          <w:rFonts w:ascii="Arial" w:hAnsi="Arial" w:cs="Arial"/>
+          <w:b/>
+          <w:sz w:val="32"/>
+          <w:szCs w:val="32"/>
+        </w:rPr>
+        <w:t>2. Overall Description</w:t>
+      </w:r>
+    </w:p>
+    <w:p>
+      <w:pPr>
+        <w:rPr>
+          <w:rFonts w:ascii="Arial" w:hAnsi="Arial" w:cs="Arial"/>
+          <w:sz w:val="32"/>
+          <w:szCs w:val="32"/>
+        </w:rPr>
+      </w:pPr>
+    </w:p>
+    <w:p>
+      <w:pPr>
+        <w:rPr>
+          <w:rFonts w:ascii="Arial" w:eastAsia="Times New Roman" w:hAnsi="Arial" w:cs="Arial"/>
+          <w:sz w:val="28"/>
+          <w:szCs w:val="28"/>
+        </w:rPr>
+      </w:pPr>
+      <w:r>
+        <w:rPr>
+          <w:rFonts w:ascii="Arial" w:hAnsi="Arial" w:cs="Arial"/>
+          <w:sz w:val="32"/>
+          <w:szCs w:val="32"/>
+        </w:rPr>
+        <w:t xml:space="preserve">2.1 </w:t>
+      </w:r>
+      <w:r>
+        <w:rPr>
+          <w:rFonts w:ascii="Arial" w:eastAsia="Times New Roman" w:hAnsi="Arial" w:cs="Arial"/>
+          <w:sz w:val="28"/>
+          <w:szCs w:val="28"/>
+        </w:rPr>
+        <w:t>System Environment</w:t>
+      </w:r>
+    </w:p>
+    <w:p>
+      <w:r>
+        <w:t>Online Calculator system has one active actors (User) and one cooperating system. User access their parts from the internet. The User has an access to the Online Calculator Unit.</w:t>
+      </w:r>
+    </w:p>
+    <w:p>
+      <w:pPr>
+        <w:rPr>
+          <w:rFonts w:ascii="Arial" w:hAnsi="Arial" w:cs="Arial"/>
+          <w:sz w:val="28"/>
+          <w:szCs w:val="28"/>
+        </w:rPr>
+      </w:pPr>
+    </w:p>
+    <w:p>
+      <w:pPr>
+        <w:rPr>
+          <w:rFonts w:ascii="Arial" w:hAnsi="Arial" w:cs="Arial"/>
+          <w:sz w:val="28"/>
+          <w:szCs w:val="28"/>
+        </w:rPr>
+      </w:pPr>
+    </w:p>
+    <w:p>
+      <w:pPr>
+        <w:rPr>
+          <w:rFonts w:ascii="Arial" w:hAnsi="Arial" w:cs="Arial"/>
+          <w:sz w:val="28"/>
+          <w:szCs w:val="28"/>
+        </w:rPr>
+      </w:pPr>
+      <w:r>
+        <w:rPr>
+          <w:rFonts w:ascii="Arial" w:hAnsi="Arial" w:cs="Arial"/>
+          <w:sz w:val="28"/>
+          <w:szCs w:val="28"/>
+        </w:rPr>
+        <w:t>2.2 Product functions</w:t>
+      </w:r>
+    </w:p>
+    <w:p>
+      <w:pPr>
+        <w:rPr>
+          <w:lang w:val="en"/>
+        </w:rPr>
+      </w:pPr>
+      <w:r>
+        <w:rPr>
+          <w:rStyle w:val="hps"/>
+          <w:lang w:val="en"/>
+        </w:rPr>
+        <w:t>Users will be</w:t>
+      </w:r>
+      <w:r>
+        <w:rPr>
+          <w:lang w:val="en"/>
+        </w:rPr>
+        <w:t xml:space="preserve"> </w:t>
+      </w:r>
+      <w:r>
+        <w:rPr>
+          <w:rStyle w:val="hps"/>
+          <w:lang w:val="en"/>
+        </w:rPr>
+        <w:t>free</w:t>
+      </w:r>
+      <w:r>
+        <w:rPr>
+          <w:lang w:val="en"/>
+        </w:rPr>
+        <w:t xml:space="preserve"> </w:t>
+      </w:r>
+      <w:r>
+        <w:rPr>
+          <w:rStyle w:val="hps"/>
+          <w:lang w:val="en"/>
+        </w:rPr>
+        <w:t>to convert</w:t>
+      </w:r>
+      <w:r>
+        <w:rPr>
+          <w:lang w:val="en"/>
+        </w:rPr>
+        <w:t xml:space="preserve"> </w:t>
+      </w:r>
+      <w:r>
+        <w:rPr>
+          <w:rStyle w:val="hps"/>
+          <w:lang w:val="en"/>
+        </w:rPr>
+        <w:t>units:</w:t>
+      </w:r>
+      <w:r>
+        <w:rPr>
+          <w:lang w:val="en"/>
+        </w:rPr>
+        <w:br/>
+      </w:r>
+      <w:r>
+        <w:rPr>
+          <w:rStyle w:val="hps"/>
+          <w:lang w:val="en"/>
+        </w:rPr>
+        <w:t>-- Centimeters</w:t>
+      </w:r>
+      <w:r>
+        <w:rPr>
+          <w:lang w:val="en"/>
+        </w:rPr>
+        <w:t xml:space="preserve"> </w:t>
+      </w:r>
+      <w:r>
+        <w:rPr>
+          <w:rStyle w:val="hps"/>
+          <w:lang w:val="en"/>
+        </w:rPr>
+        <w:t>in inches</w:t>
+      </w:r>
+      <w:r>
+        <w:rPr>
+          <w:lang w:val="en"/>
+        </w:rPr>
+        <w:br/>
+      </w:r>
+      <w:r>
+        <w:rPr>
+          <w:rStyle w:val="hps"/>
+          <w:lang w:val="en"/>
+        </w:rPr>
+        <w:t>-- Inch</w:t>
+      </w:r>
+      <w:r>
+        <w:rPr>
+          <w:lang w:val="en"/>
+        </w:rPr>
+        <w:t xml:space="preserve"> </w:t>
+      </w:r>
+      <w:r>
+        <w:rPr>
+          <w:rStyle w:val="hps"/>
+          <w:lang w:val="en"/>
+        </w:rPr>
+        <w:t>in centimeters</w:t>
+      </w:r>
+    </w:p>
+    <w:p>
+      <w:pPr>
+        <w:rPr>
+          <w:rFonts w:cs="Arial"/>
+        </w:rPr>
+      </w:pPr>
+    </w:p>
+    <w:p>
+      <w:pPr>
+        <w:rPr>
+          <w:rFonts w:ascii="Arial" w:eastAsia="Times New Roman" w:hAnsi="Arial" w:cs="Arial"/>
+          <w:sz w:val="28"/>
+          <w:szCs w:val="28"/>
+        </w:rPr>
+      </w:pPr>
+      <w:r>
+        <w:rPr>
+          <w:rFonts w:ascii="Arial" w:hAnsi="Arial" w:cs="Arial"/>
+          <w:sz w:val="28"/>
+          <w:szCs w:val="28"/>
+        </w:rPr>
+        <w:t xml:space="preserve">2.3 </w:t>
+      </w:r>
+      <w:r>
+        <w:rPr>
+          <w:rFonts w:ascii="Arial" w:eastAsia="Times New Roman" w:hAnsi="Arial" w:cs="Arial"/>
+          <w:sz w:val="28"/>
+          <w:szCs w:val="28"/>
+        </w:rPr>
+        <w:t>Assumptions and dependencies</w:t>
+      </w:r>
+    </w:p>
+    <w:p>
+      <w:pPr>
+        <w:rPr>
+          <w:rFonts w:eastAsia="Times New Roman" w:cs="Arial"/>
+        </w:rPr>
+      </w:pPr>
+      <w:r>
+        <w:rPr>
+          <w:rFonts w:eastAsia="Times New Roman" w:cs="Arial"/>
+        </w:rPr>
+        <w:t>U</w:t>
+      </w:r>
+      <w:r>
+        <w:rPr>
+          <w:rFonts w:eastAsia="Times New Roman" w:cs="Arial"/>
+        </w:rPr>
+        <w:t>sers using the software product should have a strong enough internet connection. software works with different types of devices (</w:t>
+      </w:r>
+      <w:r>
+        <w:rPr>
+          <w:rFonts w:eastAsia="Times New Roman" w:cs="Arial"/>
+        </w:rPr>
+        <w:t>PC</w:t>
+      </w:r>
+      <w:r>
+        <w:rPr>
+          <w:rFonts w:eastAsia="Times New Roman" w:cs="Arial"/>
+        </w:rPr>
+        <w:t>, Mob</w:t>
+      </w:r>
+      <w:r>
+        <w:rPr>
+          <w:rFonts w:eastAsia="Times New Roman" w:cs="Arial"/>
+        </w:rPr>
+        <w:t>ile</w:t>
+      </w:r>
+      <w:r>
+        <w:rPr>
+          <w:rFonts w:eastAsia="Times New Roman" w:cs="Arial"/>
+        </w:rPr>
+        <w:t xml:space="preserve"> devices and tablets).</w:t>
+      </w:r>
+    </w:p>
+    <w:p>
+      <w:pPr>
+        <w:rPr>
+          <w:rFonts w:eastAsia="Times New Roman" w:cs="Arial"/>
+        </w:rPr>
+      </w:pPr>
+      <w:r>
+        <w:rPr>
+          <w:rFonts w:eastAsia="Times New Roman" w:cs="Arial"/>
+        </w:rPr>
+        <w:t>Users must have installed Mozilla FIRE Fox browser.</w:t>
+      </w:r>
+    </w:p>
+    <w:p>
+      <w:pPr>
+        <w:rPr>
+          <w:rFonts w:eastAsia="Times New Roman" w:cs="Arial"/>
+        </w:rPr>
+      </w:pPr>
+      <w:r>
+        <w:rPr>
+          <w:rFonts w:eastAsia="Times New Roman" w:cs="Arial"/>
+        </w:rPr>
+        <w:t>Opening the purpose Web application on another browser can lead to malfunctioning of application</w:t>
+      </w:r>
+      <w:r>
+        <w:rPr>
+          <w:rFonts w:eastAsia="Times New Roman" w:cs="Arial"/>
+        </w:rPr>
+        <w:t>.</w:t>
+      </w:r>
+    </w:p>
+    <w:p>
+      <w:pPr>
+        <w:rPr>
+          <w:rFonts w:ascii="Arial" w:eastAsia="Times New Roman" w:hAnsi="Arial" w:cs="Arial"/>
+          <w:sz w:val="28"/>
+          <w:szCs w:val="28"/>
+        </w:rPr>
+      </w:pPr>
+    </w:p>
+    <w:p>
+      <w:pPr>
+        <w:spacing w:after="0" w:line="240" w:lineRule="auto"/>
+        <w:rPr>
+          <w:rFonts w:ascii="Arial" w:eastAsia="Times New Roman" w:hAnsi="Arial" w:cs="Arial"/>
+          <w:sz w:val="28"/>
+          <w:szCs w:val="28"/>
+        </w:rPr>
+      </w:pPr>
+      <w:r>
+        <w:rPr>
+          <w:rFonts w:ascii="Arial" w:eastAsia="Times New Roman" w:hAnsi="Arial" w:cs="Arial"/>
+          <w:sz w:val="28"/>
+          <w:szCs w:val="28"/>
+        </w:rPr>
+        <w:t>2.</w:t>
+      </w:r>
+      <w:r>
+        <w:rPr>
+          <w:rFonts w:ascii="Arial" w:eastAsia="Times New Roman" w:hAnsi="Arial" w:cs="Arial"/>
+          <w:sz w:val="28"/>
+          <w:szCs w:val="28"/>
+        </w:rPr>
+        <w:t xml:space="preserve">4 </w:t>
+      </w:r>
+      <w:r>
+        <w:rPr>
+          <w:rFonts w:ascii="Arial" w:eastAsia="Times New Roman" w:hAnsi="Arial" w:cs="Arial"/>
+          <w:sz w:val="28"/>
+          <w:szCs w:val="28"/>
+        </w:rPr>
+        <w:t>Apportioning of requirements</w:t>
+      </w:r>
+    </w:p>
+    <w:p>
+      <w:pPr>
+        <w:rPr>
+          <w:rFonts w:ascii="Arial" w:hAnsi="Arial" w:cs="Arial"/>
+          <w:sz w:val="28"/>
+          <w:szCs w:val="28"/>
+        </w:rPr>
+      </w:pPr>
+    </w:p>
+    <w:p>
+      <w:pPr>
+        <w:rPr>
+          <w:rFonts w:cs="Arial"/>
+        </w:rPr>
+      </w:pPr>
+      <w:r>
+        <w:rPr>
+          <w:rFonts w:cs="Arial"/>
+        </w:rPr>
+        <w:t>In the case that the project is delayed, there are s</w:t>
+      </w:r>
+      <w:r>
+        <w:rPr>
+          <w:rFonts w:cs="Arial"/>
+        </w:rPr>
+        <w:t xml:space="preserve">ome requirements that could be transferred to the next </w:t>
+      </w:r>
+      <w:r>
+        <w:rPr>
+          <w:rFonts w:cs="Arial"/>
+        </w:rPr>
+        <w:t>version of the application.</w:t>
+      </w:r>
+    </w:p>
+    <w:p>
+      <w:pPr>
+        <w:rPr>
           <w:sz w:val="40"/>
           <w:szCs w:val="40"/>
         </w:rPr>
       </w:pPr>
-      <w:bookmarkStart w:id="2" w:name="_GoBack"/>
-      <w:bookmarkEnd w:id="2"/>
     </w:p>
     <w:sectPr>
       <w:pgSz w:w="12240" w:h="15840"/>

</xml_diff>

<commit_message>
Add Use Case Accessing to system (point 3.1.1)and Use Case Conversion from centimeters to inches (point 3.1.2)
</commit_message>
<xml_diff>
--- a/SRS Online Calculator Units 1.docx
+++ b/SRS Online Calculator Units 1.docx
@@ -2180,8 +2180,6 @@
           <w:szCs w:val="32"/>
         </w:rPr>
       </w:pPr>
-      <w:bookmarkStart w:id="2" w:name="_GoBack"/>
-      <w:bookmarkEnd w:id="2"/>
       <w:r>
         <w:rPr>
           <w:rFonts w:ascii="Arial" w:hAnsi="Arial" w:cs="Arial"/>
@@ -2553,6 +2551,492 @@
           <w:rFonts w:cs="Arial"/>
         </w:rPr>
         <w:t>version of the application.</w:t>
+      </w:r>
+    </w:p>
+    <w:p>
+      <w:pPr>
+        <w:spacing w:after="0" w:line="240" w:lineRule="auto"/>
+        <w:rPr>
+          <w:rFonts w:ascii="Arial" w:eastAsia="Times New Roman" w:hAnsi="Arial" w:cs="Arial"/>
+          <w:sz w:val="28"/>
+          <w:szCs w:val="28"/>
+        </w:rPr>
+      </w:pPr>
+    </w:p>
+    <w:p>
+      <w:pPr>
+        <w:spacing w:after="0" w:line="240" w:lineRule="auto"/>
+        <w:rPr>
+          <w:rFonts w:ascii="Arial" w:eastAsia="Times New Roman" w:hAnsi="Arial" w:cs="Arial"/>
+          <w:sz w:val="28"/>
+          <w:szCs w:val="28"/>
+        </w:rPr>
+      </w:pPr>
+    </w:p>
+    <w:p>
+      <w:pPr>
+        <w:spacing w:after="0" w:line="240" w:lineRule="auto"/>
+        <w:rPr>
+          <w:rFonts w:ascii="Arial" w:eastAsia="Times New Roman" w:hAnsi="Arial" w:cs="Arial"/>
+          <w:sz w:val="28"/>
+          <w:szCs w:val="28"/>
+        </w:rPr>
+      </w:pPr>
+      <w:bookmarkStart w:id="2" w:name="_GoBack"/>
+      <w:bookmarkEnd w:id="2"/>
+      <w:r>
+        <w:rPr>
+          <w:rFonts w:ascii="Arial" w:eastAsia="Times New Roman" w:hAnsi="Arial" w:cs="Arial"/>
+          <w:sz w:val="28"/>
+          <w:szCs w:val="28"/>
+        </w:rPr>
+        <w:t>3. Functional requirement</w:t>
+      </w:r>
+    </w:p>
+    <w:p>
+      <w:pPr>
+        <w:spacing w:after="0" w:line="240" w:lineRule="auto"/>
+        <w:rPr>
+          <w:rFonts w:ascii="Arial" w:eastAsia="Times New Roman" w:hAnsi="Arial" w:cs="Arial"/>
+          <w:sz w:val="28"/>
+          <w:szCs w:val="28"/>
+        </w:rPr>
+      </w:pPr>
+    </w:p>
+    <w:p>
+      <w:pPr>
+        <w:spacing w:after="0" w:line="240" w:lineRule="auto"/>
+        <w:rPr>
+          <w:rFonts w:ascii="Arial" w:eastAsia="Times New Roman" w:hAnsi="Arial" w:cs="Arial"/>
+          <w:sz w:val="28"/>
+          <w:szCs w:val="28"/>
+        </w:rPr>
+      </w:pPr>
+    </w:p>
+    <w:p>
+      <w:pPr>
+        <w:spacing w:after="0" w:line="240" w:lineRule="auto"/>
+        <w:rPr>
+          <w:rFonts w:ascii="Arial" w:eastAsia="Times New Roman" w:hAnsi="Arial" w:cs="Arial"/>
+          <w:sz w:val="28"/>
+          <w:szCs w:val="28"/>
+        </w:rPr>
+      </w:pPr>
+      <w:r>
+        <w:rPr>
+          <w:rFonts w:ascii="Arial" w:eastAsia="Times New Roman" w:hAnsi="Arial" w:cs="Arial"/>
+          <w:sz w:val="28"/>
+          <w:szCs w:val="28"/>
+        </w:rPr>
+        <w:t>3.1 User Class 1 - User</w:t>
+      </w:r>
+    </w:p>
+    <w:p>
+      <w:pPr>
+        <w:spacing w:after="0" w:line="240" w:lineRule="auto"/>
+        <w:rPr>
+          <w:rFonts w:ascii="Arial" w:eastAsia="Times New Roman" w:hAnsi="Arial" w:cs="Arial"/>
+          <w:sz w:val="28"/>
+          <w:szCs w:val="28"/>
+        </w:rPr>
+      </w:pPr>
+    </w:p>
+    <w:p>
+      <w:pPr>
+        <w:spacing w:after="0" w:line="240" w:lineRule="auto"/>
+        <w:rPr>
+          <w:rFonts w:ascii="Arial" w:eastAsia="Times New Roman" w:hAnsi="Arial" w:cs="Arial"/>
+          <w:sz w:val="28"/>
+          <w:szCs w:val="28"/>
+        </w:rPr>
+      </w:pPr>
+    </w:p>
+    <w:p>
+      <w:pPr>
+        <w:spacing w:after="0" w:line="240" w:lineRule="auto"/>
+        <w:rPr>
+          <w:rFonts w:ascii="Arial" w:eastAsia="Times New Roman" w:hAnsi="Arial" w:cs="Arial"/>
+          <w:sz w:val="28"/>
+          <w:szCs w:val="28"/>
+        </w:rPr>
+      </w:pPr>
+      <w:r>
+        <w:rPr>
+          <w:rFonts w:ascii="Arial" w:eastAsia="Times New Roman" w:hAnsi="Arial" w:cs="Arial"/>
+          <w:sz w:val="28"/>
+          <w:szCs w:val="28"/>
+        </w:rPr>
+        <w:t>3.1.1 Use Case – Accessing to system</w:t>
+      </w:r>
+    </w:p>
+    <w:p>
+      <w:pPr>
+        <w:spacing w:after="0" w:line="240" w:lineRule="auto"/>
+        <w:rPr>
+          <w:rFonts w:ascii="Arial" w:eastAsia="Times New Roman" w:hAnsi="Arial" w:cs="Arial"/>
+          <w:sz w:val="28"/>
+          <w:szCs w:val="28"/>
+        </w:rPr>
+      </w:pPr>
+    </w:p>
+    <w:p>
+      <w:pPr>
+        <w:spacing w:after="0" w:line="240" w:lineRule="auto"/>
+      </w:pPr>
+      <w:r>
+        <w:t>The system is accessed through the internet from its initial URL (http://www.mobaltarnovo.com/smetka/inch-sm.html). In the open page loads the application with all possible features, fields and buttons.</w:t>
+      </w:r>
+    </w:p>
+    <w:p>
+      <w:pPr>
+        <w:spacing w:after="0" w:line="240" w:lineRule="auto"/>
+        <w:rPr>
+          <w:rFonts w:ascii="Arial" w:eastAsia="Times New Roman" w:hAnsi="Arial" w:cs="Arial"/>
+          <w:sz w:val="28"/>
+          <w:szCs w:val="28"/>
+        </w:rPr>
+      </w:pPr>
+    </w:p>
+    <w:p>
+      <w:pPr>
+        <w:spacing w:after="0" w:line="240" w:lineRule="auto"/>
+        <w:rPr>
+          <w:rFonts w:ascii="Arial" w:eastAsia="Times New Roman" w:hAnsi="Arial" w:cs="Arial"/>
+          <w:sz w:val="28"/>
+          <w:szCs w:val="28"/>
+        </w:rPr>
+      </w:pPr>
+    </w:p>
+    <w:p>
+      <w:pPr>
+        <w:spacing w:after="0" w:line="240" w:lineRule="auto"/>
+        <w:rPr>
+          <w:rFonts w:ascii="Arial" w:eastAsia="Times New Roman" w:hAnsi="Arial" w:cs="Arial"/>
+          <w:sz w:val="28"/>
+          <w:szCs w:val="28"/>
+        </w:rPr>
+      </w:pPr>
+      <w:r>
+        <w:rPr>
+          <w:rFonts w:ascii="Arial" w:eastAsia="Times New Roman" w:hAnsi="Arial" w:cs="Arial"/>
+          <w:sz w:val="28"/>
+          <w:szCs w:val="28"/>
+        </w:rPr>
+        <w:t xml:space="preserve">3.1.2 Use Case – </w:t>
+      </w:r>
+      <w:r>
+        <w:rPr>
+          <w:rStyle w:val="hps"/>
+          <w:rFonts w:ascii="Arial" w:hAnsi="Arial" w:cs="Arial"/>
+          <w:sz w:val="28"/>
+          <w:szCs w:val="28"/>
+          <w:lang w:val="en"/>
+        </w:rPr>
+        <w:t>C</w:t>
+      </w:r>
+      <w:r>
+        <w:rPr>
+          <w:rStyle w:val="hps"/>
+          <w:rFonts w:ascii="Arial" w:hAnsi="Arial" w:cs="Arial"/>
+          <w:sz w:val="28"/>
+          <w:szCs w:val="28"/>
+          <w:lang w:val="en"/>
+        </w:rPr>
+        <w:t>onversion from</w:t>
+      </w:r>
+      <w:r>
+        <w:rPr>
+          <w:rStyle w:val="shorttext"/>
+          <w:rFonts w:ascii="Arial" w:hAnsi="Arial" w:cs="Arial"/>
+          <w:sz w:val="28"/>
+          <w:szCs w:val="28"/>
+          <w:lang w:val="en"/>
+        </w:rPr>
+        <w:t xml:space="preserve"> </w:t>
+      </w:r>
+      <w:r>
+        <w:rPr>
+          <w:rStyle w:val="hps"/>
+          <w:rFonts w:ascii="Arial" w:hAnsi="Arial" w:cs="Arial"/>
+          <w:sz w:val="28"/>
+          <w:szCs w:val="28"/>
+          <w:lang w:val="en"/>
+        </w:rPr>
+        <w:t>centimeters</w:t>
+      </w:r>
+      <w:r>
+        <w:rPr>
+          <w:rStyle w:val="shorttext"/>
+          <w:rFonts w:ascii="Arial" w:hAnsi="Arial" w:cs="Arial"/>
+          <w:sz w:val="28"/>
+          <w:szCs w:val="28"/>
+          <w:lang w:val="en"/>
+        </w:rPr>
+        <w:t xml:space="preserve"> </w:t>
+      </w:r>
+      <w:r>
+        <w:rPr>
+          <w:rStyle w:val="hps"/>
+          <w:rFonts w:ascii="Arial" w:hAnsi="Arial" w:cs="Arial"/>
+          <w:sz w:val="28"/>
+          <w:szCs w:val="28"/>
+          <w:lang w:val="en"/>
+        </w:rPr>
+        <w:t>to</w:t>
+      </w:r>
+      <w:r>
+        <w:rPr>
+          <w:rStyle w:val="shorttext"/>
+          <w:rFonts w:ascii="Arial" w:hAnsi="Arial" w:cs="Arial"/>
+          <w:sz w:val="28"/>
+          <w:szCs w:val="28"/>
+          <w:lang w:val="en"/>
+        </w:rPr>
+        <w:t xml:space="preserve"> </w:t>
+      </w:r>
+      <w:r>
+        <w:rPr>
+          <w:rStyle w:val="hps"/>
+          <w:rFonts w:ascii="Arial" w:hAnsi="Arial" w:cs="Arial"/>
+          <w:sz w:val="28"/>
+          <w:szCs w:val="28"/>
+          <w:lang w:val="en"/>
+        </w:rPr>
+        <w:t>inches</w:t>
+      </w:r>
+    </w:p>
+    <w:p>
+      <w:pPr>
+        <w:spacing w:after="0" w:line="240" w:lineRule="auto"/>
+        <w:rPr>
+          <w:rFonts w:ascii="Arial" w:eastAsia="Times New Roman" w:hAnsi="Arial" w:cs="Arial"/>
+          <w:sz w:val="28"/>
+          <w:szCs w:val="28"/>
+        </w:rPr>
+      </w:pPr>
+    </w:p>
+    <w:p>
+      <w:pPr>
+        <w:spacing w:after="0" w:line="240" w:lineRule="auto"/>
+        <w:rPr>
+          <w:lang w:val="en"/>
+        </w:rPr>
+      </w:pPr>
+      <w:r>
+        <w:rPr>
+          <w:rStyle w:val="hps"/>
+          <w:lang w:val="en"/>
+        </w:rPr>
+        <w:t>Given</w:t>
+      </w:r>
+      <w:r>
+        <w:rPr>
+          <w:lang w:val="en"/>
+        </w:rPr>
+        <w:t xml:space="preserve"> </w:t>
+      </w:r>
+      <w:r>
+        <w:rPr>
+          <w:rStyle w:val="hps"/>
+          <w:lang w:val="en"/>
+        </w:rPr>
+        <w:t>that the</w:t>
+      </w:r>
+      <w:r>
+        <w:rPr>
+          <w:lang w:val="en"/>
+        </w:rPr>
+        <w:t xml:space="preserve"> </w:t>
+      </w:r>
+      <w:r>
+        <w:rPr>
+          <w:rStyle w:val="hps"/>
+          <w:lang w:val="en"/>
+        </w:rPr>
+        <w:t>user has opened an</w:t>
+      </w:r>
+      <w:r>
+        <w:rPr>
+          <w:lang w:val="en"/>
+        </w:rPr>
+        <w:t xml:space="preserve"> </w:t>
+      </w:r>
+      <w:r>
+        <w:rPr>
+          <w:rStyle w:val="hps"/>
+          <w:lang w:val="en"/>
+        </w:rPr>
+        <w:t>application</w:t>
+      </w:r>
+      <w:r>
+        <w:rPr>
+          <w:lang w:val="en"/>
+        </w:rPr>
+        <w:t xml:space="preserve">, the user must </w:t>
+      </w:r>
+      <w:r>
+        <w:rPr>
+          <w:rStyle w:val="hps"/>
+          <w:lang w:val="en"/>
+        </w:rPr>
+        <w:t>be able to</w:t>
+      </w:r>
+      <w:r>
+        <w:rPr>
+          <w:lang w:val="en"/>
+        </w:rPr>
+        <w:t xml:space="preserve"> </w:t>
+      </w:r>
+      <w:r>
+        <w:rPr>
+          <w:rStyle w:val="hps"/>
+          <w:lang w:val="en"/>
+        </w:rPr>
+        <w:t>select</w:t>
+      </w:r>
+      <w:r>
+        <w:rPr>
+          <w:lang w:val="en"/>
+        </w:rPr>
+        <w:t xml:space="preserve"> </w:t>
+      </w:r>
+      <w:r>
+        <w:rPr>
+          <w:rStyle w:val="hps"/>
+          <w:lang w:val="en"/>
+        </w:rPr>
+        <w:t>the unit</w:t>
+      </w:r>
+      <w:r>
+        <w:rPr>
+          <w:lang w:val="en"/>
+        </w:rPr>
+        <w:t xml:space="preserve"> </w:t>
+      </w:r>
+      <w:r>
+        <w:rPr>
+          <w:rStyle w:val="hps"/>
+          <w:lang w:val="en"/>
+        </w:rPr>
+        <w:t>to which to</w:t>
+      </w:r>
+      <w:r>
+        <w:rPr>
+          <w:lang w:val="en"/>
+        </w:rPr>
+        <w:t xml:space="preserve"> </w:t>
+      </w:r>
+      <w:r>
+        <w:rPr>
+          <w:rStyle w:val="hps"/>
+          <w:lang w:val="en"/>
+        </w:rPr>
+        <w:t>convert(</w:t>
+      </w:r>
+      <w:r>
+        <w:rPr>
+          <w:rFonts w:ascii="Tahoma" w:hAnsi="Tahoma" w:cs="Tahoma"/>
+          <w:b/>
+          <w:bCs/>
+          <w:sz w:val="20"/>
+          <w:szCs w:val="20"/>
+        </w:rPr>
+        <w:t>convert to centimeters</w:t>
+      </w:r>
+      <w:r>
+        <w:rPr>
+          <w:rStyle w:val="hps"/>
+          <w:lang w:val="en"/>
+        </w:rPr>
+        <w:t>)</w:t>
+      </w:r>
+      <w:r>
+        <w:rPr>
+          <w:lang w:val="en"/>
+        </w:rPr>
+        <w:t xml:space="preserve">, </w:t>
+      </w:r>
+      <w:r>
+        <w:rPr>
+          <w:rStyle w:val="hps"/>
+          <w:lang w:val="en"/>
+        </w:rPr>
+        <w:t>to introduce</w:t>
+      </w:r>
+      <w:r>
+        <w:rPr>
+          <w:lang w:val="en"/>
+        </w:rPr>
+        <w:t xml:space="preserve"> </w:t>
+      </w:r>
+      <w:r>
+        <w:rPr>
+          <w:rStyle w:val="hps"/>
+          <w:lang w:val="en"/>
+        </w:rPr>
+        <w:t>the value of</w:t>
+      </w:r>
+      <w:r>
+        <w:rPr>
+          <w:lang w:val="en"/>
+        </w:rPr>
+        <w:t xml:space="preserve"> </w:t>
+      </w:r>
+      <w:r>
+        <w:rPr>
+          <w:rStyle w:val="hps"/>
+          <w:lang w:val="en"/>
+        </w:rPr>
+        <w:t>the unit</w:t>
+      </w:r>
+      <w:r>
+        <w:rPr>
+          <w:lang w:val="en"/>
+        </w:rPr>
+        <w:t xml:space="preserve"> </w:t>
+      </w:r>
+      <w:r>
+        <w:rPr>
+          <w:rStyle w:val="hps"/>
+          <w:lang w:val="en"/>
+        </w:rPr>
+        <w:t>which</w:t>
+      </w:r>
+      <w:r>
+        <w:rPr>
+          <w:lang w:val="en"/>
+        </w:rPr>
+        <w:t xml:space="preserve"> </w:t>
+      </w:r>
+      <w:r>
+        <w:rPr>
+          <w:rStyle w:val="hps"/>
+          <w:lang w:val="en"/>
+        </w:rPr>
+        <w:t>will convert(</w:t>
+      </w:r>
+      <w:r>
+        <w:rPr>
+          <w:rFonts w:ascii="Tahoma" w:hAnsi="Tahoma" w:cs="Tahoma"/>
+          <w:b/>
+          <w:bCs/>
+          <w:sz w:val="20"/>
+          <w:szCs w:val="20"/>
+        </w:rPr>
+        <w:t>enter length</w:t>
+      </w:r>
+      <w:r>
+        <w:rPr>
+          <w:rStyle w:val="hps"/>
+          <w:lang w:val="en"/>
+        </w:rPr>
+        <w:t>)</w:t>
+      </w:r>
+      <w:r>
+        <w:rPr>
+          <w:lang w:val="en"/>
+        </w:rPr>
+        <w:t>.</w:t>
       </w:r>
     </w:p>
     <w:p>

</xml_diff>

<commit_message>
Add Use Case Conversion from inches to centimeters (point 3.1.3)and Use Case Reset field (point 3.1.4)
</commit_message>
<xml_diff>
--- a/SRS Online Calculator Units 1.docx
+++ b/SRS Online Calculator Units 1.docx
@@ -2582,8 +2582,16 @@
           <w:szCs w:val="28"/>
         </w:rPr>
       </w:pPr>
-      <w:bookmarkStart w:id="2" w:name="_GoBack"/>
-      <w:bookmarkEnd w:id="2"/>
+    </w:p>
+    <w:p>
+      <w:pPr>
+        <w:spacing w:after="0" w:line="240" w:lineRule="auto"/>
+        <w:rPr>
+          <w:rFonts w:ascii="Arial" w:eastAsia="Times New Roman" w:hAnsi="Arial" w:cs="Arial"/>
+          <w:sz w:val="28"/>
+          <w:szCs w:val="28"/>
+        </w:rPr>
+      </w:pPr>
       <w:r>
         <w:rPr>
           <w:rFonts w:ascii="Arial" w:eastAsia="Times New Roman" w:hAnsi="Arial" w:cs="Arial"/>
@@ -2711,9 +2719,11 @@
       <w:pPr>
         <w:spacing w:after="0" w:line="240" w:lineRule="auto"/>
         <w:rPr>
-          <w:rFonts w:ascii="Arial" w:eastAsia="Times New Roman" w:hAnsi="Arial" w:cs="Arial"/>
-          <w:sz w:val="28"/>
-          <w:szCs w:val="28"/>
+          <w:rStyle w:val="hps"/>
+          <w:rFonts w:ascii="Arial" w:hAnsi="Arial" w:cs="Arial"/>
+          <w:sz w:val="28"/>
+          <w:szCs w:val="28"/>
+          <w:lang w:val="en"/>
         </w:rPr>
       </w:pPr>
       <w:r>
@@ -3037,6 +3047,572 @@
           <w:lang w:val="en"/>
         </w:rPr>
         <w:t>.</w:t>
+      </w:r>
+    </w:p>
+    <w:p>
+      <w:pPr>
+        <w:rPr>
+          <w:sz w:val="40"/>
+          <w:szCs w:val="40"/>
+        </w:rPr>
+      </w:pPr>
+    </w:p>
+    <w:p>
+      <w:pPr>
+        <w:rPr>
+          <w:sz w:val="40"/>
+          <w:szCs w:val="40"/>
+        </w:rPr>
+      </w:pPr>
+    </w:p>
+    <w:p>
+      <w:pPr>
+        <w:rPr>
+          <w:rStyle w:val="hps"/>
+          <w:rFonts w:ascii="Arial" w:hAnsi="Arial" w:cs="Arial"/>
+          <w:sz w:val="28"/>
+          <w:szCs w:val="28"/>
+          <w:lang w:val="en"/>
+        </w:rPr>
+      </w:pPr>
+      <w:bookmarkStart w:id="2" w:name="_GoBack"/>
+      <w:bookmarkEnd w:id="2"/>
+      <w:r>
+        <w:rPr>
+          <w:rFonts w:ascii="Arial" w:hAnsi="Arial" w:cs="Arial"/>
+          <w:sz w:val="32"/>
+          <w:szCs w:val="32"/>
+        </w:rPr>
+        <w:t xml:space="preserve">3.1.3 Use Case - </w:t>
+      </w:r>
+      <w:r>
+        <w:rPr>
+          <w:rStyle w:val="hps"/>
+          <w:rFonts w:ascii="Arial" w:hAnsi="Arial" w:cs="Arial"/>
+          <w:sz w:val="28"/>
+          <w:szCs w:val="28"/>
+          <w:lang w:val="en"/>
+        </w:rPr>
+        <w:t>C</w:t>
+      </w:r>
+      <w:r>
+        <w:rPr>
+          <w:rStyle w:val="hps"/>
+          <w:rFonts w:ascii="Arial" w:hAnsi="Arial" w:cs="Arial"/>
+          <w:sz w:val="28"/>
+          <w:szCs w:val="28"/>
+          <w:lang w:val="en"/>
+        </w:rPr>
+        <w:t>onversion from</w:t>
+      </w:r>
+      <w:r>
+        <w:rPr>
+          <w:rStyle w:val="shorttext"/>
+          <w:rFonts w:ascii="Arial" w:hAnsi="Arial" w:cs="Arial"/>
+          <w:sz w:val="28"/>
+          <w:szCs w:val="28"/>
+          <w:lang w:val="en"/>
+        </w:rPr>
+        <w:t xml:space="preserve"> </w:t>
+      </w:r>
+      <w:r>
+        <w:rPr>
+          <w:rStyle w:val="hps"/>
+          <w:rFonts w:ascii="Arial" w:hAnsi="Arial" w:cs="Arial"/>
+          <w:sz w:val="28"/>
+          <w:szCs w:val="28"/>
+          <w:lang w:val="en"/>
+        </w:rPr>
+        <w:t xml:space="preserve">inches </w:t>
+      </w:r>
+      <w:r>
+        <w:rPr>
+          <w:rStyle w:val="hps"/>
+          <w:rFonts w:ascii="Arial" w:hAnsi="Arial" w:cs="Arial"/>
+          <w:sz w:val="28"/>
+          <w:szCs w:val="28"/>
+          <w:lang w:val="en"/>
+        </w:rPr>
+        <w:t xml:space="preserve">to </w:t>
+      </w:r>
+      <w:r>
+        <w:rPr>
+          <w:rStyle w:val="hps"/>
+          <w:rFonts w:ascii="Arial" w:hAnsi="Arial" w:cs="Arial"/>
+          <w:sz w:val="28"/>
+          <w:szCs w:val="28"/>
+          <w:lang w:val="en"/>
+        </w:rPr>
+        <w:t>centimeters</w:t>
+      </w:r>
+      <w:r>
+        <w:rPr>
+          <w:rStyle w:val="shorttext"/>
+          <w:rFonts w:ascii="Arial" w:hAnsi="Arial" w:cs="Arial"/>
+          <w:sz w:val="28"/>
+          <w:szCs w:val="28"/>
+          <w:lang w:val="en"/>
+        </w:rPr>
+        <w:t xml:space="preserve"> </w:t>
+      </w:r>
+    </w:p>
+    <w:p>
+      <w:pPr>
+        <w:spacing w:after="0" w:line="240" w:lineRule="auto"/>
+        <w:rPr>
+          <w:lang w:val="en"/>
+        </w:rPr>
+      </w:pPr>
+      <w:r>
+        <w:rPr>
+          <w:rStyle w:val="hps"/>
+          <w:lang w:val="en"/>
+        </w:rPr>
+        <w:t>Given</w:t>
+      </w:r>
+      <w:r>
+        <w:rPr>
+          <w:lang w:val="en"/>
+        </w:rPr>
+        <w:t xml:space="preserve"> </w:t>
+      </w:r>
+      <w:r>
+        <w:rPr>
+          <w:rStyle w:val="hps"/>
+          <w:lang w:val="en"/>
+        </w:rPr>
+        <w:t>that the</w:t>
+      </w:r>
+      <w:r>
+        <w:rPr>
+          <w:lang w:val="en"/>
+        </w:rPr>
+        <w:t xml:space="preserve"> </w:t>
+      </w:r>
+      <w:r>
+        <w:rPr>
+          <w:rStyle w:val="hps"/>
+          <w:lang w:val="en"/>
+        </w:rPr>
+        <w:t>user has opened an</w:t>
+      </w:r>
+      <w:r>
+        <w:rPr>
+          <w:lang w:val="en"/>
+        </w:rPr>
+        <w:t xml:space="preserve"> </w:t>
+      </w:r>
+      <w:r>
+        <w:rPr>
+          <w:rStyle w:val="hps"/>
+          <w:lang w:val="en"/>
+        </w:rPr>
+        <w:t>application</w:t>
+      </w:r>
+      <w:r>
+        <w:rPr>
+          <w:lang w:val="en"/>
+        </w:rPr>
+        <w:t xml:space="preserve">, the user must </w:t>
+      </w:r>
+      <w:r>
+        <w:rPr>
+          <w:rStyle w:val="hps"/>
+          <w:lang w:val="en"/>
+        </w:rPr>
+        <w:t>be able to</w:t>
+      </w:r>
+      <w:r>
+        <w:rPr>
+          <w:lang w:val="en"/>
+        </w:rPr>
+        <w:t xml:space="preserve"> </w:t>
+      </w:r>
+      <w:r>
+        <w:rPr>
+          <w:rStyle w:val="hps"/>
+          <w:lang w:val="en"/>
+        </w:rPr>
+        <w:t>select</w:t>
+      </w:r>
+      <w:r>
+        <w:rPr>
+          <w:lang w:val="en"/>
+        </w:rPr>
+        <w:t xml:space="preserve"> </w:t>
+      </w:r>
+      <w:r>
+        <w:rPr>
+          <w:rStyle w:val="hps"/>
+          <w:lang w:val="en"/>
+        </w:rPr>
+        <w:t>the unit</w:t>
+      </w:r>
+      <w:r>
+        <w:rPr>
+          <w:lang w:val="en"/>
+        </w:rPr>
+        <w:t xml:space="preserve"> </w:t>
+      </w:r>
+      <w:r>
+        <w:rPr>
+          <w:rStyle w:val="hps"/>
+          <w:lang w:val="en"/>
+        </w:rPr>
+        <w:t>to which to</w:t>
+      </w:r>
+      <w:r>
+        <w:rPr>
+          <w:lang w:val="en"/>
+        </w:rPr>
+        <w:t xml:space="preserve"> </w:t>
+      </w:r>
+      <w:r>
+        <w:rPr>
+          <w:rStyle w:val="hps"/>
+          <w:lang w:val="en"/>
+        </w:rPr>
+        <w:t>convert(</w:t>
+      </w:r>
+      <w:r>
+        <w:rPr>
+          <w:rFonts w:ascii="Tahoma" w:hAnsi="Tahoma" w:cs="Tahoma"/>
+          <w:b/>
+          <w:bCs/>
+          <w:sz w:val="20"/>
+          <w:szCs w:val="20"/>
+        </w:rPr>
+        <w:t>convert to inches</w:t>
+      </w:r>
+      <w:r>
+        <w:rPr>
+          <w:rStyle w:val="hps"/>
+          <w:lang w:val="en"/>
+        </w:rPr>
+        <w:t>)</w:t>
+      </w:r>
+      <w:r>
+        <w:rPr>
+          <w:lang w:val="en"/>
+        </w:rPr>
+        <w:t xml:space="preserve">, </w:t>
+      </w:r>
+      <w:r>
+        <w:rPr>
+          <w:rStyle w:val="hps"/>
+          <w:lang w:val="en"/>
+        </w:rPr>
+        <w:t>to introduce</w:t>
+      </w:r>
+      <w:r>
+        <w:rPr>
+          <w:lang w:val="en"/>
+        </w:rPr>
+        <w:t xml:space="preserve"> </w:t>
+      </w:r>
+      <w:r>
+        <w:rPr>
+          <w:rStyle w:val="hps"/>
+          <w:lang w:val="en"/>
+        </w:rPr>
+        <w:t>the value of</w:t>
+      </w:r>
+      <w:r>
+        <w:rPr>
+          <w:lang w:val="en"/>
+        </w:rPr>
+        <w:t xml:space="preserve"> </w:t>
+      </w:r>
+      <w:r>
+        <w:rPr>
+          <w:rStyle w:val="hps"/>
+          <w:lang w:val="en"/>
+        </w:rPr>
+        <w:t>the unit</w:t>
+      </w:r>
+      <w:r>
+        <w:rPr>
+          <w:lang w:val="en"/>
+        </w:rPr>
+        <w:t xml:space="preserve"> </w:t>
+      </w:r>
+      <w:r>
+        <w:rPr>
+          <w:rStyle w:val="hps"/>
+          <w:lang w:val="en"/>
+        </w:rPr>
+        <w:t>which</w:t>
+      </w:r>
+      <w:r>
+        <w:rPr>
+          <w:lang w:val="en"/>
+        </w:rPr>
+        <w:t xml:space="preserve"> </w:t>
+      </w:r>
+      <w:r>
+        <w:rPr>
+          <w:rStyle w:val="hps"/>
+          <w:lang w:val="en"/>
+        </w:rPr>
+        <w:t>will convert(</w:t>
+      </w:r>
+      <w:r>
+        <w:rPr>
+          <w:rFonts w:ascii="Tahoma" w:hAnsi="Tahoma" w:cs="Tahoma"/>
+          <w:b/>
+          <w:bCs/>
+          <w:sz w:val="20"/>
+          <w:szCs w:val="20"/>
+        </w:rPr>
+        <w:t>enter length</w:t>
+      </w:r>
+      <w:r>
+        <w:rPr>
+          <w:rStyle w:val="hps"/>
+          <w:lang w:val="en"/>
+        </w:rPr>
+        <w:t>)</w:t>
+      </w:r>
+      <w:r>
+        <w:rPr>
+          <w:lang w:val="en"/>
+        </w:rPr>
+        <w:t>.</w:t>
+      </w:r>
+    </w:p>
+    <w:p>
+      <w:pPr>
+        <w:rPr>
+          <w:rFonts w:ascii="Arial" w:hAnsi="Arial" w:cs="Arial"/>
+          <w:sz w:val="32"/>
+          <w:szCs w:val="32"/>
+        </w:rPr>
+      </w:pPr>
+    </w:p>
+    <w:p>
+      <w:pPr>
+        <w:rPr>
+          <w:rFonts w:ascii="Arial" w:hAnsi="Arial" w:cs="Arial"/>
+          <w:sz w:val="32"/>
+          <w:szCs w:val="32"/>
+        </w:rPr>
+      </w:pPr>
+      <w:r>
+        <w:rPr>
+          <w:rFonts w:ascii="Arial" w:hAnsi="Arial" w:cs="Arial"/>
+          <w:sz w:val="32"/>
+          <w:szCs w:val="32"/>
+        </w:rPr>
+        <w:t>3.1.4 Use Case - R</w:t>
+      </w:r>
+      <w:r>
+        <w:rPr>
+          <w:rFonts w:ascii="Arial" w:hAnsi="Arial" w:cs="Arial"/>
+          <w:sz w:val="32"/>
+          <w:szCs w:val="32"/>
+        </w:rPr>
+        <w:t>eset field</w:t>
+      </w:r>
+    </w:p>
+    <w:p>
+      <w:pPr>
+        <w:rPr>
+          <w:rFonts w:ascii="Tahoma" w:hAnsi="Tahoma" w:cs="Tahoma"/>
+          <w:b/>
+          <w:sz w:val="20"/>
+          <w:szCs w:val="20"/>
+        </w:rPr>
+      </w:pPr>
+      <w:r>
+        <w:rPr>
+          <w:rStyle w:val="hps"/>
+          <w:lang w:val="en"/>
+        </w:rPr>
+        <w:t>Enables the user</w:t>
+      </w:r>
+      <w:r>
+        <w:rPr>
+          <w:lang w:val="en"/>
+        </w:rPr>
+        <w:t xml:space="preserve"> </w:t>
+      </w:r>
+      <w:r>
+        <w:rPr>
+          <w:rStyle w:val="hps"/>
+          <w:lang w:val="en"/>
+        </w:rPr>
+        <w:t>after</w:t>
+      </w:r>
+      <w:r>
+        <w:rPr>
+          <w:lang w:val="en"/>
+        </w:rPr>
+        <w:t xml:space="preserve"> </w:t>
+      </w:r>
+      <w:r>
+        <w:rPr>
+          <w:rStyle w:val="hps"/>
+          <w:lang w:val="en"/>
+        </w:rPr>
+        <w:t>such</w:t>
+      </w:r>
+      <w:r>
+        <w:rPr>
+          <w:lang w:val="en"/>
+        </w:rPr>
+        <w:t xml:space="preserve"> </w:t>
+      </w:r>
+      <w:r>
+        <w:rPr>
+          <w:rStyle w:val="hps"/>
+          <w:lang w:val="en"/>
+        </w:rPr>
+        <w:t>conversion</w:t>
+      </w:r>
+      <w:r>
+        <w:rPr>
+          <w:lang w:val="en"/>
+        </w:rPr>
+        <w:t xml:space="preserve"> </w:t>
+      </w:r>
+      <w:r>
+        <w:rPr>
+          <w:rStyle w:val="hps"/>
+          <w:lang w:val="en"/>
+        </w:rPr>
+        <w:t>is</w:t>
+      </w:r>
+      <w:r>
+        <w:rPr>
+          <w:lang w:val="en"/>
+        </w:rPr>
+        <w:t xml:space="preserve"> </w:t>
+      </w:r>
+      <w:r>
+        <w:rPr>
+          <w:rStyle w:val="hps"/>
+          <w:lang w:val="en"/>
+        </w:rPr>
+        <w:t>done</w:t>
+      </w:r>
+      <w:r>
+        <w:rPr>
+          <w:lang w:val="en"/>
+        </w:rPr>
+        <w:t xml:space="preserve"> </w:t>
+      </w:r>
+      <w:r>
+        <w:rPr>
+          <w:rStyle w:val="hps"/>
+          <w:lang w:val="en"/>
+        </w:rPr>
+        <w:t>by pressing a button</w:t>
+      </w:r>
+      <w:r>
+        <w:rPr>
+          <w:lang w:val="en"/>
+        </w:rPr>
+        <w:t xml:space="preserve"> </w:t>
+      </w:r>
+      <w:r>
+        <w:rPr>
+          <w:rStyle w:val="hps"/>
+          <w:lang w:val="en"/>
+        </w:rPr>
+        <w:t>(reset)</w:t>
+      </w:r>
+      <w:r>
+        <w:rPr>
+          <w:lang w:val="en"/>
+        </w:rPr>
+        <w:t xml:space="preserve"> </w:t>
+      </w:r>
+      <w:r>
+        <w:rPr>
+          <w:rStyle w:val="hps"/>
+          <w:lang w:val="en"/>
+        </w:rPr>
+        <w:t>to clear</w:t>
+      </w:r>
+      <w:r>
+        <w:rPr>
+          <w:lang w:val="en"/>
+        </w:rPr>
+        <w:t xml:space="preserve"> </w:t>
+      </w:r>
+      <w:r>
+        <w:rPr>
+          <w:rStyle w:val="hps"/>
+          <w:lang w:val="en"/>
+        </w:rPr>
+        <w:t>the value of the</w:t>
+      </w:r>
+      <w:r>
+        <w:rPr>
+          <w:lang w:val="en"/>
+        </w:rPr>
+        <w:t xml:space="preserve"> </w:t>
+      </w:r>
+      <w:r>
+        <w:rPr>
+          <w:rStyle w:val="hps"/>
+          <w:lang w:val="en"/>
+        </w:rPr>
+        <w:t>fields</w:t>
+      </w:r>
+      <w:r>
+        <w:rPr>
+          <w:lang w:val="en"/>
+        </w:rPr>
+        <w:t xml:space="preserve"> </w:t>
+      </w:r>
+      <w:r>
+        <w:rPr>
+          <w:rStyle w:val="hps"/>
+          <w:lang w:val="en"/>
+        </w:rPr>
+        <w:t xml:space="preserve">- </w:t>
+      </w:r>
+      <w:r>
+        <w:rPr>
+          <w:rFonts w:ascii="Tahoma" w:hAnsi="Tahoma" w:cs="Tahoma"/>
+          <w:b/>
+          <w:bCs/>
+          <w:sz w:val="20"/>
+          <w:szCs w:val="20"/>
+        </w:rPr>
+        <w:t>Enter length</w:t>
+      </w:r>
+      <w:r>
+        <w:rPr>
+          <w:rStyle w:val="hps"/>
+          <w:lang w:val="en"/>
+        </w:rPr>
+        <w:t xml:space="preserve"> and</w:t>
+      </w:r>
+      <w:r>
+        <w:rPr>
+          <w:lang w:val="en"/>
+        </w:rPr>
+        <w:t xml:space="preserve"> </w:t>
+      </w:r>
+      <w:r>
+        <w:rPr>
+          <w:rStyle w:val="hps"/>
+          <w:lang w:val="en"/>
+        </w:rPr>
+        <w:t xml:space="preserve"> </w:t>
+      </w:r>
+      <w:r>
+        <w:rPr>
+          <w:rStyle w:val="hps"/>
+          <w:rFonts w:ascii="Tahoma" w:hAnsi="Tahoma" w:cs="Tahoma"/>
+          <w:b/>
+          <w:sz w:val="20"/>
+          <w:szCs w:val="20"/>
+          <w:lang w:val="en"/>
+        </w:rPr>
+        <w:t>Result.</w:t>
       </w:r>
     </w:p>
     <w:p>

</xml_diff>